<commit_message>
Membuat Project Charter (2/3 bagian)
</commit_message>
<xml_diff>
--- a/file_dokumentasi/File Dikumpul Saat TTS/ProjectCharter_01.docx
+++ b/file_dokumentasi/File Dikumpul Saat TTS/ProjectCharter_01.docx
@@ -1,6 +1,6 @@
 
 <file path=word/document.xml><?xml version="1.0" encoding="utf-8"?>
-<w:document xmlns:wpc="http://schemas.microsoft.com/office/word/2010/wordprocessingCanvas" xmlns:mc="http://schemas.openxmlformats.org/markup-compatibility/2006" xmlns:o="urn:schemas-microsoft-com:office:office" xmlns:r="http://schemas.openxmlformats.org/officeDocument/2006/relationships" xmlns:m="http://schemas.openxmlformats.org/officeDocument/2006/math" xmlns:v="urn:schemas-microsoft-com:vml" xmlns:wp14="http://schemas.microsoft.com/office/word/2010/wordprocessingDrawing" xmlns:wp="http://schemas.openxmlformats.org/drawingml/2006/wordprocessingDrawing" xmlns:w10="urn:schemas-microsoft-com:office:word" xmlns:w="http://schemas.openxmlformats.org/wordprocessingml/2006/main" xmlns:w14="http://schemas.microsoft.com/office/word/2010/wordml" xmlns:w15="http://schemas.microsoft.com/office/word/2012/wordml" xmlns:wpg="http://schemas.microsoft.com/office/word/2010/wordprocessingGroup" xmlns:wpi="http://schemas.microsoft.com/office/word/2010/wordprocessingInk" xmlns:wne="http://schemas.microsoft.com/office/word/2006/wordml" xmlns:wps="http://schemas.microsoft.com/office/word/2010/wordprocessingShape" mc:Ignorable="w14 w15 wp14">
+<w:document xmlns:wpc="http://schemas.microsoft.com/office/word/2010/wordprocessingCanvas" xmlns:mc="http://schemas.openxmlformats.org/markup-compatibility/2006" xmlns:o="urn:schemas-microsoft-com:office:office" xmlns:r="http://schemas.openxmlformats.org/officeDocument/2006/relationships" xmlns:m="http://schemas.openxmlformats.org/officeDocument/2006/math" xmlns:v="urn:schemas-microsoft-com:vml" xmlns:wp14="http://schemas.microsoft.com/office/word/2010/wordprocessingDrawing" xmlns:wp="http://schemas.openxmlformats.org/drawingml/2006/wordprocessingDrawing" xmlns:w10="urn:schemas-microsoft-com:office:word" xmlns:w="http://schemas.openxmlformats.org/wordprocessingml/2006/main" xmlns:w14="http://schemas.microsoft.com/office/word/2010/wordml" xmlns:wpg="http://schemas.microsoft.com/office/word/2010/wordprocessingGroup" xmlns:wpi="http://schemas.microsoft.com/office/word/2010/wordprocessingInk" xmlns:wne="http://schemas.microsoft.com/office/word/2006/wordml" xmlns:wps="http://schemas.microsoft.com/office/word/2010/wordprocessingShape" mc:Ignorable="w14 wp14">
   <w:body>
     <w:p>
       <w:pPr>
@@ -17,19 +17,124 @@
           <w:sz w:val="24"/>
         </w:rPr>
       </w:pPr>
+      <w:proofErr w:type="spellStart"/>
       <w:r>
         <w:rPr>
           <w:b/>
           <w:sz w:val="24"/>
         </w:rPr>
-        <w:t>Nama Proyek :</w:t>
-      </w:r>
-      <w:r>
-        <w:rPr>
-          <w:sz w:val="24"/>
-        </w:rPr>
-        <w:t xml:space="preserve"> Proyek Pembuatan Web Profil Pusat Pengembangan Pribadi</w:t>
-      </w:r>
+        <w:t>Nama</w:t>
+      </w:r>
+      <w:proofErr w:type="spellEnd"/>
+      <w:r>
+        <w:rPr>
+          <w:b/>
+          <w:sz w:val="24"/>
+        </w:rPr>
+        <w:t xml:space="preserve"> </w:t>
+      </w:r>
+      <w:proofErr w:type="spellStart"/>
+      <w:proofErr w:type="gramStart"/>
+      <w:r>
+        <w:rPr>
+          <w:b/>
+          <w:sz w:val="24"/>
+        </w:rPr>
+        <w:t>Proyek</w:t>
+      </w:r>
+      <w:proofErr w:type="spellEnd"/>
+      <w:r>
+        <w:rPr>
+          <w:b/>
+          <w:sz w:val="24"/>
+        </w:rPr>
+        <w:t xml:space="preserve"> :</w:t>
+      </w:r>
+      <w:proofErr w:type="gramEnd"/>
+      <w:r>
+        <w:rPr>
+          <w:sz w:val="24"/>
+        </w:rPr>
+        <w:t xml:space="preserve"> </w:t>
+      </w:r>
+      <w:proofErr w:type="spellStart"/>
+      <w:r>
+        <w:rPr>
+          <w:sz w:val="24"/>
+        </w:rPr>
+        <w:t>Proyek</w:t>
+      </w:r>
+      <w:proofErr w:type="spellEnd"/>
+      <w:r>
+        <w:rPr>
+          <w:sz w:val="24"/>
+        </w:rPr>
+        <w:t xml:space="preserve"> </w:t>
+      </w:r>
+      <w:proofErr w:type="spellStart"/>
+      <w:r>
+        <w:rPr>
+          <w:sz w:val="24"/>
+        </w:rPr>
+        <w:t>Pembuatan</w:t>
+      </w:r>
+      <w:proofErr w:type="spellEnd"/>
+      <w:r>
+        <w:rPr>
+          <w:sz w:val="24"/>
+        </w:rPr>
+        <w:t xml:space="preserve"> Web </w:t>
+      </w:r>
+      <w:proofErr w:type="spellStart"/>
+      <w:r>
+        <w:rPr>
+          <w:sz w:val="24"/>
+        </w:rPr>
+        <w:t>Profil</w:t>
+      </w:r>
+      <w:proofErr w:type="spellEnd"/>
+      <w:r>
+        <w:rPr>
+          <w:sz w:val="24"/>
+        </w:rPr>
+        <w:t xml:space="preserve"> </w:t>
+      </w:r>
+      <w:proofErr w:type="spellStart"/>
+      <w:r>
+        <w:rPr>
+          <w:sz w:val="24"/>
+        </w:rPr>
+        <w:t>Pusat</w:t>
+      </w:r>
+      <w:proofErr w:type="spellEnd"/>
+      <w:r>
+        <w:rPr>
+          <w:sz w:val="24"/>
+        </w:rPr>
+        <w:t xml:space="preserve"> </w:t>
+      </w:r>
+      <w:proofErr w:type="spellStart"/>
+      <w:r>
+        <w:rPr>
+          <w:sz w:val="24"/>
+        </w:rPr>
+        <w:t>Pengembangan</w:t>
+      </w:r>
+      <w:proofErr w:type="spellEnd"/>
+      <w:r>
+        <w:rPr>
+          <w:sz w:val="24"/>
+        </w:rPr>
+        <w:t xml:space="preserve"> </w:t>
+      </w:r>
+      <w:proofErr w:type="spellStart"/>
+      <w:r>
+        <w:rPr>
+          <w:sz w:val="24"/>
+        </w:rPr>
+        <w:t>Pribadi</w:t>
+      </w:r>
+      <w:proofErr w:type="spellEnd"/>
       <w:r>
         <w:rPr>
           <w:sz w:val="24"/>
@@ -45,18 +150,73 @@
           <w:sz w:val="24"/>
         </w:rPr>
       </w:pPr>
+      <w:proofErr w:type="spellStart"/>
       <w:r>
         <w:rPr>
           <w:b/>
           <w:sz w:val="24"/>
         </w:rPr>
-        <w:t>Tanggal Mulai Proyek   :</w:t>
-      </w:r>
-      <w:r>
-        <w:rPr>
-          <w:sz w:val="24"/>
-        </w:rPr>
-        <w:t xml:space="preserve"> 4 Febuari 2016</w:t>
+        <w:t>Tanggal</w:t>
+      </w:r>
+      <w:proofErr w:type="spellEnd"/>
+      <w:r>
+        <w:rPr>
+          <w:b/>
+          <w:sz w:val="24"/>
+        </w:rPr>
+        <w:t xml:space="preserve"> </w:t>
+      </w:r>
+      <w:proofErr w:type="spellStart"/>
+      <w:r>
+        <w:rPr>
+          <w:b/>
+          <w:sz w:val="24"/>
+        </w:rPr>
+        <w:t>Mulai</w:t>
+      </w:r>
+      <w:proofErr w:type="spellEnd"/>
+      <w:r>
+        <w:rPr>
+          <w:b/>
+          <w:sz w:val="24"/>
+        </w:rPr>
+        <w:t xml:space="preserve"> </w:t>
+      </w:r>
+      <w:proofErr w:type="spellStart"/>
+      <w:r>
+        <w:rPr>
+          <w:b/>
+          <w:sz w:val="24"/>
+        </w:rPr>
+        <w:t>Proyek</w:t>
+      </w:r>
+      <w:proofErr w:type="spellEnd"/>
+      <w:r>
+        <w:rPr>
+          <w:b/>
+          <w:sz w:val="24"/>
+        </w:rPr>
+        <w:t xml:space="preserve">   :</w:t>
+      </w:r>
+      <w:r>
+        <w:rPr>
+          <w:sz w:val="24"/>
+        </w:rPr>
+        <w:t xml:space="preserve"> 4 </w:t>
+      </w:r>
+      <w:proofErr w:type="spellStart"/>
+      <w:r>
+        <w:rPr>
+          <w:sz w:val="24"/>
+        </w:rPr>
+        <w:t>Febuari</w:t>
+      </w:r>
+      <w:proofErr w:type="spellEnd"/>
+      <w:r>
+        <w:rPr>
+          <w:sz w:val="24"/>
+        </w:rPr>
+        <w:t xml:space="preserve"> 2016</w:t>
       </w:r>
       <w:r>
         <w:rPr>
@@ -64,12 +224,62 @@
         </w:rPr>
         <w:tab/>
       </w:r>
+      <w:proofErr w:type="spellStart"/>
       <w:r>
         <w:rPr>
           <w:b/>
           <w:sz w:val="24"/>
         </w:rPr>
-        <w:t xml:space="preserve">Tanggal Selesai Proyek : </w:t>
+        <w:t>Tanggal</w:t>
+      </w:r>
+      <w:proofErr w:type="spellEnd"/>
+      <w:r>
+        <w:rPr>
+          <w:b/>
+          <w:sz w:val="24"/>
+        </w:rPr>
+        <w:t xml:space="preserve"> </w:t>
+      </w:r>
+      <w:proofErr w:type="spellStart"/>
+      <w:r>
+        <w:rPr>
+          <w:b/>
+          <w:sz w:val="24"/>
+        </w:rPr>
+        <w:t>Selesai</w:t>
+      </w:r>
+      <w:proofErr w:type="spellEnd"/>
+      <w:r>
+        <w:rPr>
+          <w:b/>
+          <w:sz w:val="24"/>
+        </w:rPr>
+        <w:t xml:space="preserve"> </w:t>
+      </w:r>
+      <w:proofErr w:type="spellStart"/>
+      <w:proofErr w:type="gramStart"/>
+      <w:r>
+        <w:rPr>
+          <w:b/>
+          <w:sz w:val="24"/>
+        </w:rPr>
+        <w:t>Proyek</w:t>
+      </w:r>
+      <w:proofErr w:type="spellEnd"/>
+      <w:r>
+        <w:rPr>
+          <w:b/>
+          <w:sz w:val="24"/>
+        </w:rPr>
+        <w:t xml:space="preserve"> :</w:t>
+      </w:r>
+      <w:proofErr w:type="gramEnd"/>
+      <w:r>
+        <w:rPr>
+          <w:b/>
+          <w:sz w:val="24"/>
+        </w:rPr>
+        <w:t xml:space="preserve"> </w:t>
       </w:r>
       <w:r>
         <w:rPr>
@@ -85,18 +295,59 @@
           <w:sz w:val="24"/>
         </w:rPr>
       </w:pPr>
+      <w:proofErr w:type="spellStart"/>
       <w:r>
         <w:rPr>
           <w:b/>
           <w:sz w:val="24"/>
         </w:rPr>
-        <w:t>Manajer Proyek :</w:t>
-      </w:r>
-      <w:r>
-        <w:rPr>
-          <w:sz w:val="24"/>
-        </w:rPr>
-        <w:t xml:space="preserve"> Daniel Reinaldo, 085725570704</w:t>
+        <w:t>Manajer</w:t>
+      </w:r>
+      <w:proofErr w:type="spellEnd"/>
+      <w:r>
+        <w:rPr>
+          <w:b/>
+          <w:sz w:val="24"/>
+        </w:rPr>
+        <w:t xml:space="preserve"> </w:t>
+      </w:r>
+      <w:proofErr w:type="spellStart"/>
+      <w:proofErr w:type="gramStart"/>
+      <w:r>
+        <w:rPr>
+          <w:b/>
+          <w:sz w:val="24"/>
+        </w:rPr>
+        <w:t>Proyek</w:t>
+      </w:r>
+      <w:proofErr w:type="spellEnd"/>
+      <w:r>
+        <w:rPr>
+          <w:b/>
+          <w:sz w:val="24"/>
+        </w:rPr>
+        <w:t xml:space="preserve"> :</w:t>
+      </w:r>
+      <w:proofErr w:type="gramEnd"/>
+      <w:r>
+        <w:rPr>
+          <w:sz w:val="24"/>
+        </w:rPr>
+        <w:t xml:space="preserve"> Daniel </w:t>
+      </w:r>
+      <w:proofErr w:type="spellStart"/>
+      <w:r>
+        <w:rPr>
+          <w:sz w:val="24"/>
+        </w:rPr>
+        <w:t>Reinaldo</w:t>
+      </w:r>
+      <w:proofErr w:type="spellEnd"/>
+      <w:r>
+        <w:rPr>
+          <w:sz w:val="24"/>
+        </w:rPr>
+        <w:t>, 085725570704</w:t>
       </w:r>
     </w:p>
     <w:p>
@@ -106,25 +357,66 @@
           <w:sz w:val="24"/>
         </w:rPr>
       </w:pPr>
+      <w:proofErr w:type="spellStart"/>
       <w:r>
         <w:rPr>
           <w:b/>
           <w:sz w:val="24"/>
         </w:rPr>
-        <w:t xml:space="preserve">Tujuan Proyek </w:t>
-      </w:r>
+        <w:t>Tujuan</w:t>
+      </w:r>
+      <w:proofErr w:type="spellEnd"/>
       <w:r>
         <w:rPr>
           <w:b/>
           <w:sz w:val="24"/>
         </w:rPr>
+        <w:t xml:space="preserve"> </w:t>
+      </w:r>
+      <w:proofErr w:type="spellStart"/>
+      <w:proofErr w:type="gramStart"/>
+      <w:r>
+        <w:rPr>
+          <w:b/>
+          <w:sz w:val="24"/>
+        </w:rPr>
+        <w:t>Proyek</w:t>
+      </w:r>
+      <w:proofErr w:type="spellEnd"/>
+      <w:r>
+        <w:rPr>
+          <w:b/>
+          <w:sz w:val="24"/>
+        </w:rPr>
+        <w:t xml:space="preserve"> </w:t>
+      </w:r>
+      <w:r>
+        <w:rPr>
+          <w:b/>
+          <w:sz w:val="24"/>
+        </w:rPr>
         <w:t>:</w:t>
       </w:r>
-      <w:r>
-        <w:rPr>
-          <w:sz w:val="24"/>
-        </w:rPr>
-        <w:t xml:space="preserve"> Membuat web profile unit </w:t>
+      <w:proofErr w:type="gramEnd"/>
+      <w:r>
+        <w:rPr>
+          <w:sz w:val="24"/>
+        </w:rPr>
+        <w:t xml:space="preserve"> </w:t>
+      </w:r>
+      <w:proofErr w:type="spellStart"/>
+      <w:r>
+        <w:rPr>
+          <w:sz w:val="24"/>
+        </w:rPr>
+        <w:t>Membuat</w:t>
+      </w:r>
+      <w:proofErr w:type="spellEnd"/>
+      <w:r>
+        <w:rPr>
+          <w:sz w:val="24"/>
+        </w:rPr>
+        <w:t xml:space="preserve"> web profile unit </w:t>
       </w:r>
       <w:r>
         <w:rPr>
@@ -136,7 +428,119 @@
         <w:rPr>
           <w:sz w:val="24"/>
         </w:rPr>
-        <w:t xml:space="preserve"> di Unversitas Kristen Duta Wacana, yang bertujuan untuk memberikan informasi lengkap seputar unit </w:t>
+        <w:t xml:space="preserve"> di </w:t>
+      </w:r>
+      <w:proofErr w:type="spellStart"/>
+      <w:r>
+        <w:rPr>
+          <w:sz w:val="24"/>
+        </w:rPr>
+        <w:t>Unversitas</w:t>
+      </w:r>
+      <w:proofErr w:type="spellEnd"/>
+      <w:r>
+        <w:rPr>
+          <w:sz w:val="24"/>
+        </w:rPr>
+        <w:t xml:space="preserve"> Kristen Duta </w:t>
+      </w:r>
+      <w:proofErr w:type="spellStart"/>
+      <w:r>
+        <w:rPr>
+          <w:sz w:val="24"/>
+        </w:rPr>
+        <w:t>Wacana</w:t>
+      </w:r>
+      <w:proofErr w:type="spellEnd"/>
+      <w:r>
+        <w:rPr>
+          <w:sz w:val="24"/>
+        </w:rPr>
+        <w:t xml:space="preserve">, yang </w:t>
+      </w:r>
+      <w:proofErr w:type="spellStart"/>
+      <w:r>
+        <w:rPr>
+          <w:sz w:val="24"/>
+        </w:rPr>
+        <w:t>bertujuan</w:t>
+      </w:r>
+      <w:proofErr w:type="spellEnd"/>
+      <w:r>
+        <w:rPr>
+          <w:sz w:val="24"/>
+        </w:rPr>
+        <w:t xml:space="preserve"> </w:t>
+      </w:r>
+      <w:proofErr w:type="spellStart"/>
+      <w:r>
+        <w:rPr>
+          <w:sz w:val="24"/>
+        </w:rPr>
+        <w:t>untuk</w:t>
+      </w:r>
+      <w:proofErr w:type="spellEnd"/>
+      <w:r>
+        <w:rPr>
+          <w:sz w:val="24"/>
+        </w:rPr>
+        <w:t xml:space="preserve"> </w:t>
+      </w:r>
+      <w:proofErr w:type="spellStart"/>
+      <w:r>
+        <w:rPr>
+          <w:sz w:val="24"/>
+        </w:rPr>
+        <w:t>memberikan</w:t>
+      </w:r>
+      <w:proofErr w:type="spellEnd"/>
+      <w:r>
+        <w:rPr>
+          <w:sz w:val="24"/>
+        </w:rPr>
+        <w:t xml:space="preserve"> </w:t>
+      </w:r>
+      <w:proofErr w:type="spellStart"/>
+      <w:r>
+        <w:rPr>
+          <w:sz w:val="24"/>
+        </w:rPr>
+        <w:t>informasi</w:t>
+      </w:r>
+      <w:proofErr w:type="spellEnd"/>
+      <w:r>
+        <w:rPr>
+          <w:sz w:val="24"/>
+        </w:rPr>
+        <w:t xml:space="preserve"> </w:t>
+      </w:r>
+      <w:proofErr w:type="spellStart"/>
+      <w:r>
+        <w:rPr>
+          <w:sz w:val="24"/>
+        </w:rPr>
+        <w:t>lengkap</w:t>
+      </w:r>
+      <w:proofErr w:type="spellEnd"/>
+      <w:r>
+        <w:rPr>
+          <w:sz w:val="24"/>
+        </w:rPr>
+        <w:t xml:space="preserve"> </w:t>
+      </w:r>
+      <w:proofErr w:type="spellStart"/>
+      <w:r>
+        <w:rPr>
+          <w:sz w:val="24"/>
+        </w:rPr>
+        <w:t>seputar</w:t>
+      </w:r>
+      <w:proofErr w:type="spellEnd"/>
+      <w:r>
+        <w:rPr>
+          <w:sz w:val="24"/>
+        </w:rPr>
+        <w:t xml:space="preserve"> unit </w:t>
       </w:r>
       <w:r>
         <w:rPr>
@@ -148,7 +552,105 @@
         <w:rPr>
           <w:sz w:val="24"/>
         </w:rPr>
-        <w:t xml:space="preserve">. Adapun isi dari profile tersebut meliputi informasi layanan yang unit </w:t>
+        <w:t xml:space="preserve">. </w:t>
+      </w:r>
+      <w:proofErr w:type="spellStart"/>
+      <w:r>
+        <w:rPr>
+          <w:sz w:val="24"/>
+        </w:rPr>
+        <w:t>Adapun</w:t>
+      </w:r>
+      <w:proofErr w:type="spellEnd"/>
+      <w:r>
+        <w:rPr>
+          <w:sz w:val="24"/>
+        </w:rPr>
+        <w:t xml:space="preserve"> </w:t>
+      </w:r>
+      <w:proofErr w:type="spellStart"/>
+      <w:r>
+        <w:rPr>
+          <w:sz w:val="24"/>
+        </w:rPr>
+        <w:t>isi</w:t>
+      </w:r>
+      <w:proofErr w:type="spellEnd"/>
+      <w:r>
+        <w:rPr>
+          <w:sz w:val="24"/>
+        </w:rPr>
+        <w:t xml:space="preserve"> </w:t>
+      </w:r>
+      <w:proofErr w:type="spellStart"/>
+      <w:r>
+        <w:rPr>
+          <w:sz w:val="24"/>
+        </w:rPr>
+        <w:t>dari</w:t>
+      </w:r>
+      <w:proofErr w:type="spellEnd"/>
+      <w:r>
+        <w:rPr>
+          <w:sz w:val="24"/>
+        </w:rPr>
+        <w:t xml:space="preserve"> profile </w:t>
+      </w:r>
+      <w:proofErr w:type="spellStart"/>
+      <w:r>
+        <w:rPr>
+          <w:sz w:val="24"/>
+        </w:rPr>
+        <w:t>tersebut</w:t>
+      </w:r>
+      <w:proofErr w:type="spellEnd"/>
+      <w:r>
+        <w:rPr>
+          <w:sz w:val="24"/>
+        </w:rPr>
+        <w:t xml:space="preserve"> </w:t>
+      </w:r>
+      <w:proofErr w:type="spellStart"/>
+      <w:r>
+        <w:rPr>
+          <w:sz w:val="24"/>
+        </w:rPr>
+        <w:t>meliputi</w:t>
+      </w:r>
+      <w:proofErr w:type="spellEnd"/>
+      <w:r>
+        <w:rPr>
+          <w:sz w:val="24"/>
+        </w:rPr>
+        <w:t xml:space="preserve"> </w:t>
+      </w:r>
+      <w:proofErr w:type="spellStart"/>
+      <w:r>
+        <w:rPr>
+          <w:sz w:val="24"/>
+        </w:rPr>
+        <w:t>informasi</w:t>
+      </w:r>
+      <w:proofErr w:type="spellEnd"/>
+      <w:r>
+        <w:rPr>
+          <w:sz w:val="24"/>
+        </w:rPr>
+        <w:t xml:space="preserve"> </w:t>
+      </w:r>
+      <w:proofErr w:type="spellStart"/>
+      <w:r>
+        <w:rPr>
+          <w:sz w:val="24"/>
+        </w:rPr>
+        <w:t>layanan</w:t>
+      </w:r>
+      <w:proofErr w:type="spellEnd"/>
+      <w:r>
+        <w:rPr>
+          <w:sz w:val="24"/>
+        </w:rPr>
+        <w:t xml:space="preserve"> yang unit </w:t>
       </w:r>
       <w:r>
         <w:rPr>
@@ -160,7 +662,246 @@
         <w:rPr>
           <w:sz w:val="24"/>
         </w:rPr>
-        <w:t xml:space="preserve"> miliki seperti Psikotes, Konseling, dan Target Pelatihan. Selain itu web ini juga menampilkan aktifitas – aktifitas harian dan tahunan yang dilakukan unit </w:t>
+        <w:t xml:space="preserve"> </w:t>
+      </w:r>
+      <w:proofErr w:type="spellStart"/>
+      <w:r>
+        <w:rPr>
+          <w:sz w:val="24"/>
+        </w:rPr>
+        <w:t>miliki</w:t>
+      </w:r>
+      <w:proofErr w:type="spellEnd"/>
+      <w:r>
+        <w:rPr>
+          <w:sz w:val="24"/>
+        </w:rPr>
+        <w:t xml:space="preserve"> </w:t>
+      </w:r>
+      <w:proofErr w:type="spellStart"/>
+      <w:r>
+        <w:rPr>
+          <w:sz w:val="24"/>
+        </w:rPr>
+        <w:t>seperti</w:t>
+      </w:r>
+      <w:proofErr w:type="spellEnd"/>
+      <w:r>
+        <w:rPr>
+          <w:sz w:val="24"/>
+        </w:rPr>
+        <w:t xml:space="preserve"> </w:t>
+      </w:r>
+      <w:proofErr w:type="spellStart"/>
+      <w:r>
+        <w:rPr>
+          <w:sz w:val="24"/>
+        </w:rPr>
+        <w:t>Psikotes</w:t>
+      </w:r>
+      <w:proofErr w:type="spellEnd"/>
+      <w:r>
+        <w:rPr>
+          <w:sz w:val="24"/>
+        </w:rPr>
+        <w:t xml:space="preserve">, </w:t>
+      </w:r>
+      <w:proofErr w:type="spellStart"/>
+      <w:r>
+        <w:rPr>
+          <w:sz w:val="24"/>
+        </w:rPr>
+        <w:t>Konseling</w:t>
+      </w:r>
+      <w:proofErr w:type="spellEnd"/>
+      <w:r>
+        <w:rPr>
+          <w:sz w:val="24"/>
+        </w:rPr>
+        <w:t xml:space="preserve">, </w:t>
+      </w:r>
+      <w:proofErr w:type="spellStart"/>
+      <w:r>
+        <w:rPr>
+          <w:sz w:val="24"/>
+        </w:rPr>
+        <w:t>dan</w:t>
+      </w:r>
+      <w:proofErr w:type="spellEnd"/>
+      <w:r>
+        <w:rPr>
+          <w:sz w:val="24"/>
+        </w:rPr>
+        <w:t xml:space="preserve"> Target </w:t>
+      </w:r>
+      <w:proofErr w:type="spellStart"/>
+      <w:r>
+        <w:rPr>
+          <w:sz w:val="24"/>
+        </w:rPr>
+        <w:t>Pelatihan</w:t>
+      </w:r>
+      <w:proofErr w:type="spellEnd"/>
+      <w:r>
+        <w:rPr>
+          <w:sz w:val="24"/>
+        </w:rPr>
+        <w:t xml:space="preserve">. </w:t>
+      </w:r>
+      <w:proofErr w:type="spellStart"/>
+      <w:proofErr w:type="gramStart"/>
+      <w:r>
+        <w:rPr>
+          <w:sz w:val="24"/>
+        </w:rPr>
+        <w:t>Selain</w:t>
+      </w:r>
+      <w:proofErr w:type="spellEnd"/>
+      <w:r>
+        <w:rPr>
+          <w:sz w:val="24"/>
+        </w:rPr>
+        <w:t xml:space="preserve"> </w:t>
+      </w:r>
+      <w:proofErr w:type="spellStart"/>
+      <w:r>
+        <w:rPr>
+          <w:sz w:val="24"/>
+        </w:rPr>
+        <w:t>itu</w:t>
+      </w:r>
+      <w:proofErr w:type="spellEnd"/>
+      <w:r>
+        <w:rPr>
+          <w:sz w:val="24"/>
+        </w:rPr>
+        <w:t xml:space="preserve"> web </w:t>
+      </w:r>
+      <w:proofErr w:type="spellStart"/>
+      <w:r>
+        <w:rPr>
+          <w:sz w:val="24"/>
+        </w:rPr>
+        <w:t>ini</w:t>
+      </w:r>
+      <w:proofErr w:type="spellEnd"/>
+      <w:r>
+        <w:rPr>
+          <w:sz w:val="24"/>
+        </w:rPr>
+        <w:t xml:space="preserve"> </w:t>
+      </w:r>
+      <w:proofErr w:type="spellStart"/>
+      <w:r>
+        <w:rPr>
+          <w:sz w:val="24"/>
+        </w:rPr>
+        <w:t>juga</w:t>
+      </w:r>
+      <w:proofErr w:type="spellEnd"/>
+      <w:r>
+        <w:rPr>
+          <w:sz w:val="24"/>
+        </w:rPr>
+        <w:t xml:space="preserve"> </w:t>
+      </w:r>
+      <w:proofErr w:type="spellStart"/>
+      <w:r>
+        <w:rPr>
+          <w:sz w:val="24"/>
+        </w:rPr>
+        <w:t>menampilkan</w:t>
+      </w:r>
+      <w:proofErr w:type="spellEnd"/>
+      <w:r>
+        <w:rPr>
+          <w:sz w:val="24"/>
+        </w:rPr>
+        <w:t xml:space="preserve"> </w:t>
+      </w:r>
+      <w:proofErr w:type="spellStart"/>
+      <w:r>
+        <w:rPr>
+          <w:sz w:val="24"/>
+        </w:rPr>
+        <w:t>aktifitas</w:t>
+      </w:r>
+      <w:proofErr w:type="spellEnd"/>
+      <w:r>
+        <w:rPr>
+          <w:sz w:val="24"/>
+        </w:rPr>
+        <w:t xml:space="preserve"> – </w:t>
+      </w:r>
+      <w:proofErr w:type="spellStart"/>
+      <w:r>
+        <w:rPr>
+          <w:sz w:val="24"/>
+        </w:rPr>
+        <w:t>aktifitas</w:t>
+      </w:r>
+      <w:proofErr w:type="spellEnd"/>
+      <w:r>
+        <w:rPr>
+          <w:sz w:val="24"/>
+        </w:rPr>
+        <w:t xml:space="preserve"> </w:t>
+      </w:r>
+      <w:proofErr w:type="spellStart"/>
+      <w:r>
+        <w:rPr>
+          <w:sz w:val="24"/>
+        </w:rPr>
+        <w:t>harian</w:t>
+      </w:r>
+      <w:proofErr w:type="spellEnd"/>
+      <w:r>
+        <w:rPr>
+          <w:sz w:val="24"/>
+        </w:rPr>
+        <w:t xml:space="preserve"> </w:t>
+      </w:r>
+      <w:proofErr w:type="spellStart"/>
+      <w:r>
+        <w:rPr>
+          <w:sz w:val="24"/>
+        </w:rPr>
+        <w:t>dan</w:t>
+      </w:r>
+      <w:proofErr w:type="spellEnd"/>
+      <w:r>
+        <w:rPr>
+          <w:sz w:val="24"/>
+        </w:rPr>
+        <w:t xml:space="preserve"> </w:t>
+      </w:r>
+      <w:proofErr w:type="spellStart"/>
+      <w:r>
+        <w:rPr>
+          <w:sz w:val="24"/>
+        </w:rPr>
+        <w:t>tahunan</w:t>
+      </w:r>
+      <w:proofErr w:type="spellEnd"/>
+      <w:r>
+        <w:rPr>
+          <w:sz w:val="24"/>
+        </w:rPr>
+        <w:t xml:space="preserve"> yang </w:t>
+      </w:r>
+      <w:proofErr w:type="spellStart"/>
+      <w:r>
+        <w:rPr>
+          <w:sz w:val="24"/>
+        </w:rPr>
+        <w:t>dilakukan</w:t>
+      </w:r>
+      <w:proofErr w:type="spellEnd"/>
+      <w:r>
+        <w:rPr>
+          <w:sz w:val="24"/>
+        </w:rPr>
+        <w:t xml:space="preserve"> unit </w:t>
       </w:r>
       <w:r>
         <w:rPr>
@@ -172,7 +913,422 @@
         <w:rPr>
           <w:sz w:val="24"/>
         </w:rPr>
-        <w:t>, contohnya P3DM, Open House, dll. Web ini juga menyediakan Artikel – artikel Self Help yang berguna untuk membangun karakter dan membantu mengenali diri sendiri. Selain web ini juga memiliki Testimoni dari Instansi – instansi yang pernah berkerja sama dengan unit P</w:t>
+        <w:t xml:space="preserve">, </w:t>
+      </w:r>
+      <w:proofErr w:type="spellStart"/>
+      <w:r>
+        <w:rPr>
+          <w:sz w:val="24"/>
+        </w:rPr>
+        <w:t>contohnya</w:t>
+      </w:r>
+      <w:proofErr w:type="spellEnd"/>
+      <w:r>
+        <w:rPr>
+          <w:sz w:val="24"/>
+        </w:rPr>
+        <w:t xml:space="preserve"> P3DM, Open House, </w:t>
+      </w:r>
+      <w:proofErr w:type="spellStart"/>
+      <w:r>
+        <w:rPr>
+          <w:sz w:val="24"/>
+        </w:rPr>
+        <w:t>dll</w:t>
+      </w:r>
+      <w:proofErr w:type="spellEnd"/>
+      <w:r>
+        <w:rPr>
+          <w:sz w:val="24"/>
+        </w:rPr>
+        <w:t>.</w:t>
+      </w:r>
+      <w:proofErr w:type="gramEnd"/>
+      <w:r>
+        <w:rPr>
+          <w:sz w:val="24"/>
+        </w:rPr>
+        <w:t xml:space="preserve"> </w:t>
+      </w:r>
+      <w:proofErr w:type="gramStart"/>
+      <w:r>
+        <w:rPr>
+          <w:sz w:val="24"/>
+        </w:rPr>
+        <w:t xml:space="preserve">Web </w:t>
+      </w:r>
+      <w:proofErr w:type="spellStart"/>
+      <w:r>
+        <w:rPr>
+          <w:sz w:val="24"/>
+        </w:rPr>
+        <w:t>ini</w:t>
+      </w:r>
+      <w:proofErr w:type="spellEnd"/>
+      <w:r>
+        <w:rPr>
+          <w:sz w:val="24"/>
+        </w:rPr>
+        <w:t xml:space="preserve"> </w:t>
+      </w:r>
+      <w:proofErr w:type="spellStart"/>
+      <w:r>
+        <w:rPr>
+          <w:sz w:val="24"/>
+        </w:rPr>
+        <w:t>juga</w:t>
+      </w:r>
+      <w:proofErr w:type="spellEnd"/>
+      <w:r>
+        <w:rPr>
+          <w:sz w:val="24"/>
+        </w:rPr>
+        <w:t xml:space="preserve"> </w:t>
+      </w:r>
+      <w:proofErr w:type="spellStart"/>
+      <w:r>
+        <w:rPr>
+          <w:sz w:val="24"/>
+        </w:rPr>
+        <w:t>menyediakan</w:t>
+      </w:r>
+      <w:proofErr w:type="spellEnd"/>
+      <w:r>
+        <w:rPr>
+          <w:sz w:val="24"/>
+        </w:rPr>
+        <w:t xml:space="preserve"> </w:t>
+      </w:r>
+      <w:proofErr w:type="spellStart"/>
+      <w:r>
+        <w:rPr>
+          <w:sz w:val="24"/>
+        </w:rPr>
+        <w:t>Artikel</w:t>
+      </w:r>
+      <w:proofErr w:type="spellEnd"/>
+      <w:r>
+        <w:rPr>
+          <w:sz w:val="24"/>
+        </w:rPr>
+        <w:t xml:space="preserve"> – </w:t>
+      </w:r>
+      <w:proofErr w:type="spellStart"/>
+      <w:r>
+        <w:rPr>
+          <w:sz w:val="24"/>
+        </w:rPr>
+        <w:t>artikel</w:t>
+      </w:r>
+      <w:proofErr w:type="spellEnd"/>
+      <w:r>
+        <w:rPr>
+          <w:sz w:val="24"/>
+        </w:rPr>
+        <w:t xml:space="preserve"> Self Help yang </w:t>
+      </w:r>
+      <w:proofErr w:type="spellStart"/>
+      <w:r>
+        <w:rPr>
+          <w:sz w:val="24"/>
+        </w:rPr>
+        <w:t>berguna</w:t>
+      </w:r>
+      <w:proofErr w:type="spellEnd"/>
+      <w:r>
+        <w:rPr>
+          <w:sz w:val="24"/>
+        </w:rPr>
+        <w:t xml:space="preserve"> </w:t>
+      </w:r>
+      <w:proofErr w:type="spellStart"/>
+      <w:r>
+        <w:rPr>
+          <w:sz w:val="24"/>
+        </w:rPr>
+        <w:t>untuk</w:t>
+      </w:r>
+      <w:proofErr w:type="spellEnd"/>
+      <w:r>
+        <w:rPr>
+          <w:sz w:val="24"/>
+        </w:rPr>
+        <w:t xml:space="preserve"> </w:t>
+      </w:r>
+      <w:proofErr w:type="spellStart"/>
+      <w:r>
+        <w:rPr>
+          <w:sz w:val="24"/>
+        </w:rPr>
+        <w:t>membangun</w:t>
+      </w:r>
+      <w:proofErr w:type="spellEnd"/>
+      <w:r>
+        <w:rPr>
+          <w:sz w:val="24"/>
+        </w:rPr>
+        <w:t xml:space="preserve"> </w:t>
+      </w:r>
+      <w:proofErr w:type="spellStart"/>
+      <w:r>
+        <w:rPr>
+          <w:sz w:val="24"/>
+        </w:rPr>
+        <w:t>karakter</w:t>
+      </w:r>
+      <w:proofErr w:type="spellEnd"/>
+      <w:r>
+        <w:rPr>
+          <w:sz w:val="24"/>
+        </w:rPr>
+        <w:t xml:space="preserve"> </w:t>
+      </w:r>
+      <w:proofErr w:type="spellStart"/>
+      <w:r>
+        <w:rPr>
+          <w:sz w:val="24"/>
+        </w:rPr>
+        <w:t>dan</w:t>
+      </w:r>
+      <w:proofErr w:type="spellEnd"/>
+      <w:r>
+        <w:rPr>
+          <w:sz w:val="24"/>
+        </w:rPr>
+        <w:t xml:space="preserve"> </w:t>
+      </w:r>
+      <w:proofErr w:type="spellStart"/>
+      <w:r>
+        <w:rPr>
+          <w:sz w:val="24"/>
+        </w:rPr>
+        <w:t>membantu</w:t>
+      </w:r>
+      <w:proofErr w:type="spellEnd"/>
+      <w:r>
+        <w:rPr>
+          <w:sz w:val="24"/>
+        </w:rPr>
+        <w:t xml:space="preserve"> </w:t>
+      </w:r>
+      <w:proofErr w:type="spellStart"/>
+      <w:r>
+        <w:rPr>
+          <w:sz w:val="24"/>
+        </w:rPr>
+        <w:t>mengenali</w:t>
+      </w:r>
+      <w:proofErr w:type="spellEnd"/>
+      <w:r>
+        <w:rPr>
+          <w:sz w:val="24"/>
+        </w:rPr>
+        <w:t xml:space="preserve"> </w:t>
+      </w:r>
+      <w:proofErr w:type="spellStart"/>
+      <w:r>
+        <w:rPr>
+          <w:sz w:val="24"/>
+        </w:rPr>
+        <w:t>diri</w:t>
+      </w:r>
+      <w:proofErr w:type="spellEnd"/>
+      <w:r>
+        <w:rPr>
+          <w:sz w:val="24"/>
+        </w:rPr>
+        <w:t xml:space="preserve"> </w:t>
+      </w:r>
+      <w:proofErr w:type="spellStart"/>
+      <w:r>
+        <w:rPr>
+          <w:sz w:val="24"/>
+        </w:rPr>
+        <w:t>sendiri</w:t>
+      </w:r>
+      <w:proofErr w:type="spellEnd"/>
+      <w:r>
+        <w:rPr>
+          <w:sz w:val="24"/>
+        </w:rPr>
+        <w:t>.</w:t>
+      </w:r>
+      <w:proofErr w:type="gramEnd"/>
+      <w:r>
+        <w:rPr>
+          <w:sz w:val="24"/>
+        </w:rPr>
+        <w:t xml:space="preserve"> </w:t>
+      </w:r>
+      <w:proofErr w:type="spellStart"/>
+      <w:r>
+        <w:rPr>
+          <w:sz w:val="24"/>
+        </w:rPr>
+        <w:t>Selain</w:t>
+      </w:r>
+      <w:proofErr w:type="spellEnd"/>
+      <w:r>
+        <w:rPr>
+          <w:sz w:val="24"/>
+        </w:rPr>
+        <w:t xml:space="preserve"> web </w:t>
+      </w:r>
+      <w:proofErr w:type="spellStart"/>
+      <w:r>
+        <w:rPr>
+          <w:sz w:val="24"/>
+        </w:rPr>
+        <w:t>ini</w:t>
+      </w:r>
+      <w:proofErr w:type="spellEnd"/>
+      <w:r>
+        <w:rPr>
+          <w:sz w:val="24"/>
+        </w:rPr>
+        <w:t xml:space="preserve"> </w:t>
+      </w:r>
+      <w:proofErr w:type="spellStart"/>
+      <w:r>
+        <w:rPr>
+          <w:sz w:val="24"/>
+        </w:rPr>
+        <w:t>juga</w:t>
+      </w:r>
+      <w:proofErr w:type="spellEnd"/>
+      <w:r>
+        <w:rPr>
+          <w:sz w:val="24"/>
+        </w:rPr>
+        <w:t xml:space="preserve"> </w:t>
+      </w:r>
+      <w:proofErr w:type="spellStart"/>
+      <w:r>
+        <w:rPr>
+          <w:sz w:val="24"/>
+        </w:rPr>
+        <w:t>memiliki</w:t>
+      </w:r>
+      <w:proofErr w:type="spellEnd"/>
+      <w:r>
+        <w:rPr>
+          <w:sz w:val="24"/>
+        </w:rPr>
+        <w:t xml:space="preserve"> </w:t>
+      </w:r>
+      <w:proofErr w:type="spellStart"/>
+      <w:r>
+        <w:rPr>
+          <w:sz w:val="24"/>
+        </w:rPr>
+        <w:t>Testimoni</w:t>
+      </w:r>
+      <w:proofErr w:type="spellEnd"/>
+      <w:r>
+        <w:rPr>
+          <w:sz w:val="24"/>
+        </w:rPr>
+        <w:t xml:space="preserve"> </w:t>
+      </w:r>
+      <w:proofErr w:type="spellStart"/>
+      <w:r>
+        <w:rPr>
+          <w:sz w:val="24"/>
+        </w:rPr>
+        <w:t>dari</w:t>
+      </w:r>
+      <w:proofErr w:type="spellEnd"/>
+      <w:r>
+        <w:rPr>
+          <w:sz w:val="24"/>
+        </w:rPr>
+        <w:t xml:space="preserve"> </w:t>
+      </w:r>
+      <w:proofErr w:type="spellStart"/>
+      <w:r>
+        <w:rPr>
+          <w:sz w:val="24"/>
+        </w:rPr>
+        <w:t>Instansi</w:t>
+      </w:r>
+      <w:proofErr w:type="spellEnd"/>
+      <w:r>
+        <w:rPr>
+          <w:sz w:val="24"/>
+        </w:rPr>
+        <w:t xml:space="preserve"> – </w:t>
+      </w:r>
+      <w:proofErr w:type="spellStart"/>
+      <w:r>
+        <w:rPr>
+          <w:sz w:val="24"/>
+        </w:rPr>
+        <w:t>instansi</w:t>
+      </w:r>
+      <w:proofErr w:type="spellEnd"/>
+      <w:r>
+        <w:rPr>
+          <w:sz w:val="24"/>
+        </w:rPr>
+        <w:t xml:space="preserve"> yang </w:t>
+      </w:r>
+      <w:proofErr w:type="spellStart"/>
+      <w:r>
+        <w:rPr>
+          <w:sz w:val="24"/>
+        </w:rPr>
+        <w:t>pernah</w:t>
+      </w:r>
+      <w:proofErr w:type="spellEnd"/>
+      <w:r>
+        <w:rPr>
+          <w:sz w:val="24"/>
+        </w:rPr>
+        <w:t xml:space="preserve"> </w:t>
+      </w:r>
+      <w:proofErr w:type="spellStart"/>
+      <w:r>
+        <w:rPr>
+          <w:sz w:val="24"/>
+        </w:rPr>
+        <w:t>berkerja</w:t>
+      </w:r>
+      <w:proofErr w:type="spellEnd"/>
+      <w:r>
+        <w:rPr>
+          <w:sz w:val="24"/>
+        </w:rPr>
+        <w:t xml:space="preserve"> </w:t>
+      </w:r>
+      <w:proofErr w:type="spellStart"/>
+      <w:proofErr w:type="gramStart"/>
+      <w:r>
+        <w:rPr>
+          <w:sz w:val="24"/>
+        </w:rPr>
+        <w:t>sama</w:t>
+      </w:r>
+      <w:proofErr w:type="spellEnd"/>
+      <w:proofErr w:type="gramEnd"/>
+      <w:r>
+        <w:rPr>
+          <w:sz w:val="24"/>
+        </w:rPr>
+        <w:t xml:space="preserve"> </w:t>
+      </w:r>
+      <w:proofErr w:type="spellStart"/>
+      <w:r>
+        <w:rPr>
+          <w:sz w:val="24"/>
+        </w:rPr>
+        <w:t>dengan</w:t>
+      </w:r>
+      <w:proofErr w:type="spellEnd"/>
+      <w:r>
+        <w:rPr>
+          <w:sz w:val="24"/>
+        </w:rPr>
+        <w:t xml:space="preserve"> unit P</w:t>
       </w:r>
       <w:r>
         <w:rPr>
@@ -184,7 +1340,211 @@
         <w:rPr>
           <w:sz w:val="24"/>
         </w:rPr>
-        <w:t xml:space="preserve">. Informasi – informasi tambahan seperti Jadwal konseling, alamat, dan nomor kontak juga dimuat dalam Web ini. </w:t>
+        <w:t xml:space="preserve">. </w:t>
+      </w:r>
+      <w:proofErr w:type="spellStart"/>
+      <w:proofErr w:type="gramStart"/>
+      <w:r>
+        <w:rPr>
+          <w:sz w:val="24"/>
+        </w:rPr>
+        <w:t>Informasi</w:t>
+      </w:r>
+      <w:proofErr w:type="spellEnd"/>
+      <w:r>
+        <w:rPr>
+          <w:sz w:val="24"/>
+        </w:rPr>
+        <w:t xml:space="preserve"> – </w:t>
+      </w:r>
+      <w:proofErr w:type="spellStart"/>
+      <w:r>
+        <w:rPr>
+          <w:sz w:val="24"/>
+        </w:rPr>
+        <w:t>informasi</w:t>
+      </w:r>
+      <w:proofErr w:type="spellEnd"/>
+      <w:r>
+        <w:rPr>
+          <w:sz w:val="24"/>
+        </w:rPr>
+        <w:t xml:space="preserve"> </w:t>
+      </w:r>
+      <w:proofErr w:type="spellStart"/>
+      <w:r>
+        <w:rPr>
+          <w:sz w:val="24"/>
+        </w:rPr>
+        <w:t>tambahan</w:t>
+      </w:r>
+      <w:proofErr w:type="spellEnd"/>
+      <w:r>
+        <w:rPr>
+          <w:sz w:val="24"/>
+        </w:rPr>
+        <w:t xml:space="preserve"> </w:t>
+      </w:r>
+      <w:proofErr w:type="spellStart"/>
+      <w:r>
+        <w:rPr>
+          <w:sz w:val="24"/>
+        </w:rPr>
+        <w:t>seperti</w:t>
+      </w:r>
+      <w:proofErr w:type="spellEnd"/>
+      <w:r>
+        <w:rPr>
+          <w:sz w:val="24"/>
+        </w:rPr>
+        <w:t xml:space="preserve"> </w:t>
+      </w:r>
+      <w:proofErr w:type="spellStart"/>
+      <w:r>
+        <w:rPr>
+          <w:sz w:val="24"/>
+        </w:rPr>
+        <w:t>Jadwal</w:t>
+      </w:r>
+      <w:proofErr w:type="spellEnd"/>
+      <w:r>
+        <w:rPr>
+          <w:sz w:val="24"/>
+        </w:rPr>
+        <w:t xml:space="preserve"> </w:t>
+      </w:r>
+      <w:proofErr w:type="spellStart"/>
+      <w:r>
+        <w:rPr>
+          <w:sz w:val="24"/>
+        </w:rPr>
+        <w:t>konseling</w:t>
+      </w:r>
+      <w:proofErr w:type="spellEnd"/>
+      <w:r>
+        <w:rPr>
+          <w:sz w:val="24"/>
+        </w:rPr>
+        <w:t xml:space="preserve">, </w:t>
+      </w:r>
+      <w:proofErr w:type="spellStart"/>
+      <w:r>
+        <w:rPr>
+          <w:sz w:val="24"/>
+        </w:rPr>
+        <w:t>alamat</w:t>
+      </w:r>
+      <w:proofErr w:type="spellEnd"/>
+      <w:r>
+        <w:rPr>
+          <w:sz w:val="24"/>
+        </w:rPr>
+        <w:t xml:space="preserve">, </w:t>
+      </w:r>
+      <w:proofErr w:type="spellStart"/>
+      <w:r>
+        <w:rPr>
+          <w:sz w:val="24"/>
+        </w:rPr>
+        <w:t>dan</w:t>
+      </w:r>
+      <w:proofErr w:type="spellEnd"/>
+      <w:r>
+        <w:rPr>
+          <w:sz w:val="24"/>
+        </w:rPr>
+        <w:t xml:space="preserve"> </w:t>
+      </w:r>
+      <w:proofErr w:type="spellStart"/>
+      <w:r>
+        <w:rPr>
+          <w:sz w:val="24"/>
+        </w:rPr>
+        <w:t>nomor</w:t>
+      </w:r>
+      <w:proofErr w:type="spellEnd"/>
+      <w:r>
+        <w:rPr>
+          <w:sz w:val="24"/>
+        </w:rPr>
+        <w:t xml:space="preserve"> </w:t>
+      </w:r>
+      <w:proofErr w:type="spellStart"/>
+      <w:r>
+        <w:rPr>
+          <w:sz w:val="24"/>
+        </w:rPr>
+        <w:t>kontak</w:t>
+      </w:r>
+      <w:proofErr w:type="spellEnd"/>
+      <w:r>
+        <w:rPr>
+          <w:sz w:val="24"/>
+        </w:rPr>
+        <w:t xml:space="preserve"> </w:t>
+      </w:r>
+      <w:proofErr w:type="spellStart"/>
+      <w:r>
+        <w:rPr>
+          <w:sz w:val="24"/>
+        </w:rPr>
+        <w:t>juga</w:t>
+      </w:r>
+      <w:proofErr w:type="spellEnd"/>
+      <w:r>
+        <w:rPr>
+          <w:sz w:val="24"/>
+        </w:rPr>
+        <w:t xml:space="preserve"> </w:t>
+      </w:r>
+      <w:proofErr w:type="spellStart"/>
+      <w:r>
+        <w:rPr>
+          <w:sz w:val="24"/>
+        </w:rPr>
+        <w:t>dimuat</w:t>
+      </w:r>
+      <w:proofErr w:type="spellEnd"/>
+      <w:r>
+        <w:rPr>
+          <w:sz w:val="24"/>
+        </w:rPr>
+        <w:t xml:space="preserve"> </w:t>
+      </w:r>
+      <w:proofErr w:type="spellStart"/>
+      <w:r>
+        <w:rPr>
+          <w:sz w:val="24"/>
+        </w:rPr>
+        <w:t>dalam</w:t>
+      </w:r>
+      <w:proofErr w:type="spellEnd"/>
+      <w:r>
+        <w:rPr>
+          <w:sz w:val="24"/>
+        </w:rPr>
+        <w:t xml:space="preserve"> Web </w:t>
+      </w:r>
+      <w:proofErr w:type="spellStart"/>
+      <w:r>
+        <w:rPr>
+          <w:sz w:val="24"/>
+        </w:rPr>
+        <w:t>ini</w:t>
+      </w:r>
+      <w:proofErr w:type="spellEnd"/>
+      <w:r>
+        <w:rPr>
+          <w:sz w:val="24"/>
+        </w:rPr>
+        <w:t>.</w:t>
+      </w:r>
+      <w:proofErr w:type="gramEnd"/>
+      <w:r>
+        <w:rPr>
+          <w:sz w:val="24"/>
+        </w:rPr>
+        <w:t xml:space="preserve"> </w:t>
       </w:r>
     </w:p>
     <w:p>
@@ -196,56 +1556,749 @@
           <w:sz w:val="24"/>
         </w:rPr>
       </w:pPr>
+      <w:proofErr w:type="spellStart"/>
+      <w:proofErr w:type="gramStart"/>
       <w:r>
         <w:rPr>
           <w:b/>
           <w:sz w:val="24"/>
         </w:rPr>
-        <w:t>Pendekatan :</w:t>
-      </w:r>
+        <w:t>Pendekatan</w:t>
+      </w:r>
+      <w:proofErr w:type="spellEnd"/>
+      <w:r>
+        <w:rPr>
+          <w:b/>
+          <w:sz w:val="24"/>
+        </w:rPr>
+        <w:t xml:space="preserve"> :</w:t>
+      </w:r>
+      <w:proofErr w:type="gramEnd"/>
     </w:p>
     <w:p>
       <w:pPr>
         <w:pStyle w:val="ListParagraph"/>
         <w:numPr>
           <w:ilvl w:val="0"/>
-          <w:numId w:val="2"/>
+          <w:numId w:val="6"/>
         </w:numPr>
-        <w:spacing w:after="160" w:line="259" w:lineRule="auto"/>
+        <w:spacing w:after="160" w:line="256" w:lineRule="auto"/>
         <w:jc w:val="both"/>
         <w:rPr>
           <w:sz w:val="24"/>
         </w:rPr>
       </w:pPr>
-      <w:r>
-        <w:rPr>
-          <w:sz w:val="24"/>
-        </w:rPr>
-        <w:t>-</w:t>
+      <w:proofErr w:type="spellStart"/>
+      <w:r>
+        <w:rPr>
+          <w:sz w:val="24"/>
+        </w:rPr>
+        <w:t>Mencari</w:t>
+      </w:r>
+      <w:proofErr w:type="spellEnd"/>
+      <w:r>
+        <w:rPr>
+          <w:sz w:val="24"/>
+        </w:rPr>
+        <w:t xml:space="preserve"> </w:t>
+      </w:r>
+      <w:proofErr w:type="spellStart"/>
+      <w:r>
+        <w:rPr>
+          <w:sz w:val="24"/>
+        </w:rPr>
+        <w:t>Informasi</w:t>
+      </w:r>
+      <w:proofErr w:type="spellEnd"/>
+      <w:r>
+        <w:rPr>
+          <w:sz w:val="24"/>
+        </w:rPr>
+        <w:t xml:space="preserve"> </w:t>
+      </w:r>
+      <w:proofErr w:type="spellStart"/>
+      <w:r>
+        <w:rPr>
+          <w:sz w:val="24"/>
+        </w:rPr>
+        <w:t>mengenai</w:t>
+      </w:r>
+      <w:proofErr w:type="spellEnd"/>
+      <w:r>
+        <w:rPr>
+          <w:sz w:val="24"/>
+        </w:rPr>
+        <w:t xml:space="preserve"> unit PPP, </w:t>
+      </w:r>
+      <w:proofErr w:type="spellStart"/>
+      <w:r>
+        <w:rPr>
+          <w:sz w:val="24"/>
+        </w:rPr>
+        <w:t>seperti</w:t>
+      </w:r>
+      <w:proofErr w:type="spellEnd"/>
+      <w:r>
+        <w:rPr>
+          <w:sz w:val="24"/>
+        </w:rPr>
+        <w:t xml:space="preserve"> </w:t>
+      </w:r>
+      <w:proofErr w:type="spellStart"/>
+      <w:r>
+        <w:rPr>
+          <w:sz w:val="24"/>
+        </w:rPr>
+        <w:t>Lokasi</w:t>
+      </w:r>
+      <w:proofErr w:type="spellEnd"/>
+      <w:r>
+        <w:rPr>
+          <w:sz w:val="24"/>
+        </w:rPr>
+        <w:t xml:space="preserve">, </w:t>
+      </w:r>
+      <w:proofErr w:type="spellStart"/>
+      <w:r>
+        <w:rPr>
+          <w:sz w:val="24"/>
+        </w:rPr>
+        <w:t>Penanggung</w:t>
+      </w:r>
+      <w:proofErr w:type="spellEnd"/>
+      <w:r>
+        <w:rPr>
+          <w:sz w:val="24"/>
+        </w:rPr>
+        <w:t xml:space="preserve"> </w:t>
+      </w:r>
+      <w:proofErr w:type="spellStart"/>
+      <w:r>
+        <w:rPr>
+          <w:sz w:val="24"/>
+        </w:rPr>
+        <w:t>Jawab</w:t>
+      </w:r>
+      <w:proofErr w:type="spellEnd"/>
+      <w:r>
+        <w:rPr>
+          <w:sz w:val="24"/>
+        </w:rPr>
+        <w:t xml:space="preserve">, </w:t>
+      </w:r>
+      <w:proofErr w:type="spellStart"/>
+      <w:r>
+        <w:rPr>
+          <w:sz w:val="24"/>
+        </w:rPr>
+        <w:t>fungsi</w:t>
+      </w:r>
+      <w:proofErr w:type="spellEnd"/>
+      <w:r>
+        <w:rPr>
+          <w:sz w:val="24"/>
+        </w:rPr>
+        <w:t xml:space="preserve"> unit, </w:t>
+      </w:r>
+      <w:proofErr w:type="spellStart"/>
+      <w:r>
+        <w:rPr>
+          <w:sz w:val="24"/>
+        </w:rPr>
+        <w:t>dll</w:t>
+      </w:r>
+      <w:proofErr w:type="spellEnd"/>
+      <w:r>
+        <w:rPr>
+          <w:sz w:val="24"/>
+        </w:rPr>
+        <w:t>.</w:t>
       </w:r>
     </w:p>
     <w:p>
       <w:pPr>
+        <w:pStyle w:val="ListParagraph"/>
+        <w:numPr>
+          <w:ilvl w:val="0"/>
+          <w:numId w:val="6"/>
+        </w:numPr>
+        <w:spacing w:after="160" w:line="256" w:lineRule="auto"/>
         <w:jc w:val="both"/>
         <w:rPr>
+          <w:sz w:val="24"/>
+        </w:rPr>
+      </w:pPr>
+      <w:proofErr w:type="spellStart"/>
+      <w:r>
+        <w:rPr>
+          <w:sz w:val="24"/>
+        </w:rPr>
+        <w:t>Membuat</w:t>
+      </w:r>
+      <w:proofErr w:type="spellEnd"/>
+      <w:r>
+        <w:rPr>
+          <w:sz w:val="24"/>
+        </w:rPr>
+        <w:t xml:space="preserve"> </w:t>
+      </w:r>
+      <w:proofErr w:type="spellStart"/>
+      <w:r>
+        <w:rPr>
+          <w:sz w:val="24"/>
+        </w:rPr>
+        <w:t>Perencanaan</w:t>
+      </w:r>
+      <w:proofErr w:type="spellEnd"/>
+      <w:r>
+        <w:rPr>
+          <w:sz w:val="24"/>
+        </w:rPr>
+        <w:t xml:space="preserve"> </w:t>
+      </w:r>
+      <w:proofErr w:type="spellStart"/>
+      <w:r>
+        <w:rPr>
+          <w:sz w:val="24"/>
+        </w:rPr>
+        <w:t>Proyek</w:t>
+      </w:r>
+      <w:proofErr w:type="spellEnd"/>
+      <w:r>
+        <w:rPr>
+          <w:sz w:val="24"/>
+        </w:rPr>
+        <w:t xml:space="preserve">, </w:t>
+      </w:r>
+      <w:proofErr w:type="spellStart"/>
+      <w:r>
+        <w:rPr>
+          <w:sz w:val="24"/>
+        </w:rPr>
+        <w:t>meliputi</w:t>
+      </w:r>
+      <w:proofErr w:type="spellEnd"/>
+      <w:r>
+        <w:rPr>
+          <w:sz w:val="24"/>
+        </w:rPr>
+        <w:t xml:space="preserve"> </w:t>
+      </w:r>
+      <w:proofErr w:type="spellStart"/>
+      <w:r>
+        <w:rPr>
+          <w:sz w:val="24"/>
+        </w:rPr>
+        <w:t>Pembagian</w:t>
+      </w:r>
+      <w:proofErr w:type="spellEnd"/>
+      <w:r>
+        <w:rPr>
+          <w:sz w:val="24"/>
+        </w:rPr>
+        <w:t xml:space="preserve"> </w:t>
+      </w:r>
+      <w:proofErr w:type="spellStart"/>
+      <w:r>
+        <w:rPr>
+          <w:sz w:val="24"/>
+        </w:rPr>
+        <w:t>Tugas</w:t>
+      </w:r>
+      <w:proofErr w:type="spellEnd"/>
+      <w:r>
+        <w:rPr>
+          <w:sz w:val="24"/>
+        </w:rPr>
+        <w:t xml:space="preserve"> </w:t>
+      </w:r>
+      <w:proofErr w:type="spellStart"/>
+      <w:r>
+        <w:rPr>
+          <w:sz w:val="24"/>
+        </w:rPr>
+        <w:t>setiap</w:t>
+      </w:r>
+      <w:proofErr w:type="spellEnd"/>
+      <w:r>
+        <w:rPr>
+          <w:sz w:val="24"/>
+        </w:rPr>
+        <w:t xml:space="preserve"> </w:t>
+      </w:r>
+      <w:proofErr w:type="spellStart"/>
+      <w:r>
+        <w:rPr>
+          <w:sz w:val="24"/>
+        </w:rPr>
+        <w:t>Divisi</w:t>
+      </w:r>
+      <w:proofErr w:type="spellEnd"/>
+      <w:r>
+        <w:rPr>
+          <w:sz w:val="24"/>
+        </w:rPr>
+        <w:t xml:space="preserve"> </w:t>
+      </w:r>
+      <w:proofErr w:type="spellStart"/>
+      <w:r>
+        <w:rPr>
+          <w:sz w:val="24"/>
+        </w:rPr>
+        <w:t>beserta</w:t>
+      </w:r>
+      <w:proofErr w:type="spellEnd"/>
+      <w:r>
+        <w:rPr>
+          <w:sz w:val="24"/>
+        </w:rPr>
+        <w:t xml:space="preserve"> </w:t>
+      </w:r>
+      <w:proofErr w:type="spellStart"/>
+      <w:r>
+        <w:rPr>
+          <w:sz w:val="24"/>
+        </w:rPr>
+        <w:t>Deadlinenya</w:t>
+      </w:r>
+      <w:proofErr w:type="spellEnd"/>
+      <w:r>
+        <w:rPr>
+          <w:sz w:val="24"/>
+        </w:rPr>
+        <w:t xml:space="preserve">, </w:t>
+      </w:r>
+      <w:proofErr w:type="spellStart"/>
+      <w:r>
+        <w:rPr>
+          <w:sz w:val="24"/>
+        </w:rPr>
+        <w:t>perkiraan</w:t>
+      </w:r>
+      <w:proofErr w:type="spellEnd"/>
+      <w:r>
+        <w:rPr>
+          <w:sz w:val="24"/>
+        </w:rPr>
+        <w:t xml:space="preserve"> </w:t>
+      </w:r>
+      <w:proofErr w:type="spellStart"/>
+      <w:r>
+        <w:rPr>
+          <w:sz w:val="24"/>
+        </w:rPr>
+        <w:t>biaya</w:t>
+      </w:r>
+      <w:proofErr w:type="spellEnd"/>
+      <w:r>
+        <w:rPr>
+          <w:sz w:val="24"/>
+        </w:rPr>
+        <w:t xml:space="preserve"> </w:t>
+      </w:r>
+      <w:proofErr w:type="spellStart"/>
+      <w:r>
+        <w:rPr>
+          <w:sz w:val="24"/>
+        </w:rPr>
+        <w:t>proyek</w:t>
+      </w:r>
+      <w:proofErr w:type="spellEnd"/>
+      <w:r>
+        <w:rPr>
+          <w:sz w:val="24"/>
+        </w:rPr>
+        <w:t xml:space="preserve">, </w:t>
+      </w:r>
+      <w:proofErr w:type="spellStart"/>
+      <w:r>
+        <w:rPr>
+          <w:sz w:val="24"/>
+        </w:rPr>
+        <w:t>dll</w:t>
+      </w:r>
+      <w:proofErr w:type="spellEnd"/>
+      <w:r>
+        <w:rPr>
+          <w:sz w:val="24"/>
+        </w:rPr>
+        <w:t>.</w:t>
+      </w:r>
+    </w:p>
+    <w:p>
+      <w:pPr>
+        <w:pStyle w:val="ListParagraph"/>
+        <w:numPr>
+          <w:ilvl w:val="0"/>
+          <w:numId w:val="6"/>
+        </w:numPr>
+        <w:spacing w:after="160" w:line="256" w:lineRule="auto"/>
+        <w:jc w:val="both"/>
+        <w:rPr>
+          <w:sz w:val="24"/>
+        </w:rPr>
+      </w:pPr>
+      <w:proofErr w:type="spellStart"/>
+      <w:r>
+        <w:rPr>
+          <w:sz w:val="24"/>
+        </w:rPr>
+        <w:t>Mengumpulkan</w:t>
+      </w:r>
+      <w:proofErr w:type="spellEnd"/>
+      <w:r>
+        <w:rPr>
+          <w:sz w:val="24"/>
+        </w:rPr>
+        <w:t xml:space="preserve"> </w:t>
+      </w:r>
+      <w:proofErr w:type="spellStart"/>
+      <w:r>
+        <w:rPr>
+          <w:sz w:val="24"/>
+        </w:rPr>
+        <w:t>kebutuhan</w:t>
+      </w:r>
+      <w:proofErr w:type="spellEnd"/>
+      <w:r>
+        <w:rPr>
+          <w:sz w:val="24"/>
+        </w:rPr>
+        <w:t xml:space="preserve"> – </w:t>
+      </w:r>
+      <w:proofErr w:type="spellStart"/>
+      <w:r>
+        <w:rPr>
+          <w:sz w:val="24"/>
+        </w:rPr>
+        <w:t>kebutuhan</w:t>
+      </w:r>
+      <w:proofErr w:type="spellEnd"/>
+      <w:r>
+        <w:rPr>
+          <w:sz w:val="24"/>
+        </w:rPr>
+        <w:t xml:space="preserve"> yang </w:t>
+      </w:r>
+      <w:proofErr w:type="spellStart"/>
+      <w:r>
+        <w:rPr>
+          <w:sz w:val="24"/>
+        </w:rPr>
+        <w:t>diinginkan</w:t>
+      </w:r>
+      <w:proofErr w:type="spellEnd"/>
+      <w:r>
+        <w:rPr>
+          <w:sz w:val="24"/>
+        </w:rPr>
+        <w:t xml:space="preserve"> unit PPP, </w:t>
+      </w:r>
+      <w:proofErr w:type="spellStart"/>
+      <w:r>
+        <w:rPr>
+          <w:sz w:val="24"/>
+        </w:rPr>
+        <w:t>dengan</w:t>
+      </w:r>
+      <w:proofErr w:type="spellEnd"/>
+      <w:r>
+        <w:rPr>
+          <w:sz w:val="24"/>
+        </w:rPr>
+        <w:t xml:space="preserve"> </w:t>
+      </w:r>
+      <w:proofErr w:type="spellStart"/>
+      <w:r>
+        <w:rPr>
+          <w:sz w:val="24"/>
+        </w:rPr>
+        <w:t>cara</w:t>
+      </w:r>
+      <w:proofErr w:type="spellEnd"/>
+      <w:r>
+        <w:rPr>
+          <w:sz w:val="24"/>
+        </w:rPr>
+        <w:t xml:space="preserve"> </w:t>
+      </w:r>
+      <w:proofErr w:type="spellStart"/>
+      <w:r>
+        <w:rPr>
+          <w:sz w:val="24"/>
+        </w:rPr>
+        <w:t>wawancara</w:t>
+      </w:r>
+      <w:proofErr w:type="spellEnd"/>
+      <w:r>
+        <w:rPr>
+          <w:sz w:val="24"/>
+        </w:rPr>
+        <w:t xml:space="preserve"> </w:t>
+      </w:r>
+      <w:proofErr w:type="spellStart"/>
+      <w:r>
+        <w:rPr>
+          <w:sz w:val="24"/>
+        </w:rPr>
+        <w:t>dengan</w:t>
+      </w:r>
+      <w:proofErr w:type="spellEnd"/>
+      <w:r>
+        <w:rPr>
+          <w:sz w:val="24"/>
+        </w:rPr>
+        <w:t xml:space="preserve"> unit </w:t>
+      </w:r>
+      <w:proofErr w:type="spellStart"/>
+      <w:r>
+        <w:rPr>
+          <w:sz w:val="24"/>
+        </w:rPr>
+        <w:t>tersebut</w:t>
+      </w:r>
+      <w:proofErr w:type="spellEnd"/>
+    </w:p>
+    <w:p>
+      <w:pPr>
+        <w:pStyle w:val="ListParagraph"/>
+        <w:numPr>
+          <w:ilvl w:val="0"/>
+          <w:numId w:val="6"/>
+        </w:numPr>
+        <w:spacing w:after="160" w:line="256" w:lineRule="auto"/>
+        <w:jc w:val="both"/>
+        <w:rPr>
+          <w:sz w:val="24"/>
+        </w:rPr>
+      </w:pPr>
+      <w:proofErr w:type="spellStart"/>
+      <w:r>
+        <w:rPr>
+          <w:sz w:val="24"/>
+        </w:rPr>
+        <w:t>Membuat</w:t>
+      </w:r>
+      <w:proofErr w:type="spellEnd"/>
+      <w:r>
+        <w:rPr>
+          <w:sz w:val="24"/>
+        </w:rPr>
+        <w:t xml:space="preserve"> Mockup </w:t>
+      </w:r>
+      <w:proofErr w:type="spellStart"/>
+      <w:r>
+        <w:rPr>
+          <w:sz w:val="24"/>
+        </w:rPr>
+        <w:t>Desain</w:t>
+      </w:r>
+      <w:proofErr w:type="spellEnd"/>
+      <w:r>
+        <w:rPr>
+          <w:sz w:val="24"/>
+        </w:rPr>
+        <w:t xml:space="preserve"> Web </w:t>
+      </w:r>
+      <w:proofErr w:type="spellStart"/>
+      <w:r>
+        <w:rPr>
+          <w:sz w:val="24"/>
+        </w:rPr>
+        <w:t>dan</w:t>
+      </w:r>
+      <w:proofErr w:type="spellEnd"/>
+      <w:r>
+        <w:rPr>
+          <w:sz w:val="24"/>
+        </w:rPr>
+        <w:t xml:space="preserve"> </w:t>
+      </w:r>
+      <w:proofErr w:type="spellStart"/>
+      <w:r>
+        <w:rPr>
+          <w:sz w:val="24"/>
+        </w:rPr>
+        <w:t>mengkonsultasikannya</w:t>
+      </w:r>
+      <w:proofErr w:type="spellEnd"/>
+      <w:r>
+        <w:rPr>
+          <w:sz w:val="24"/>
+        </w:rPr>
+        <w:t xml:space="preserve"> </w:t>
+      </w:r>
+      <w:proofErr w:type="spellStart"/>
+      <w:r>
+        <w:rPr>
+          <w:sz w:val="24"/>
+        </w:rPr>
+        <w:t>ke</w:t>
+      </w:r>
+      <w:proofErr w:type="spellEnd"/>
+      <w:r>
+        <w:rPr>
+          <w:sz w:val="24"/>
+        </w:rPr>
+        <w:t xml:space="preserve"> unit PPP</w:t>
+      </w:r>
+    </w:p>
+    <w:p>
+      <w:pPr>
+        <w:pStyle w:val="ListParagraph"/>
+        <w:numPr>
+          <w:ilvl w:val="0"/>
+          <w:numId w:val="6"/>
+        </w:numPr>
+        <w:spacing w:after="160" w:line="256" w:lineRule="auto"/>
+        <w:jc w:val="both"/>
+        <w:rPr>
+          <w:sz w:val="24"/>
+        </w:rPr>
+      </w:pPr>
+      <w:proofErr w:type="spellStart"/>
+      <w:r>
+        <w:rPr>
+          <w:sz w:val="24"/>
+        </w:rPr>
+        <w:t>Membuat</w:t>
+      </w:r>
+      <w:proofErr w:type="spellEnd"/>
+      <w:r>
+        <w:rPr>
+          <w:sz w:val="24"/>
+        </w:rPr>
+        <w:t xml:space="preserve"> Web </w:t>
+      </w:r>
+      <w:proofErr w:type="spellStart"/>
+      <w:r>
+        <w:rPr>
+          <w:sz w:val="24"/>
+        </w:rPr>
+        <w:t>sesuai</w:t>
+      </w:r>
+      <w:proofErr w:type="spellEnd"/>
+      <w:r>
+        <w:rPr>
+          <w:sz w:val="24"/>
+        </w:rPr>
+        <w:t xml:space="preserve"> </w:t>
+      </w:r>
+      <w:proofErr w:type="spellStart"/>
+      <w:r>
+        <w:rPr>
+          <w:sz w:val="24"/>
+        </w:rPr>
+        <w:t>dengan</w:t>
+      </w:r>
+      <w:proofErr w:type="spellEnd"/>
+      <w:r>
+        <w:rPr>
+          <w:sz w:val="24"/>
+        </w:rPr>
+        <w:t xml:space="preserve"> </w:t>
+      </w:r>
+      <w:proofErr w:type="spellStart"/>
+      <w:r>
+        <w:rPr>
+          <w:sz w:val="24"/>
+        </w:rPr>
+        <w:t>kebutuhan</w:t>
+      </w:r>
+      <w:proofErr w:type="spellEnd"/>
+      <w:r>
+        <w:rPr>
+          <w:sz w:val="24"/>
+        </w:rPr>
+        <w:t xml:space="preserve"> unit PPP </w:t>
+      </w:r>
+      <w:proofErr w:type="spellStart"/>
+      <w:r>
+        <w:rPr>
+          <w:sz w:val="24"/>
+        </w:rPr>
+        <w:t>dan</w:t>
+      </w:r>
+      <w:proofErr w:type="spellEnd"/>
+      <w:r>
+        <w:rPr>
+          <w:sz w:val="24"/>
+        </w:rPr>
+        <w:t xml:space="preserve"> </w:t>
+      </w:r>
+      <w:proofErr w:type="spellStart"/>
+      <w:r>
+        <w:rPr>
+          <w:sz w:val="24"/>
+        </w:rPr>
+        <w:t>melaporkannya</w:t>
+      </w:r>
+      <w:proofErr w:type="spellEnd"/>
+      <w:r>
+        <w:rPr>
+          <w:sz w:val="24"/>
+        </w:rPr>
+        <w:t>.</w:t>
+      </w:r>
+    </w:p>
+    <w:p>
+      <w:pPr>
+        <w:jc w:val="both"/>
+        <w:rPr>
           <w:b/>
           <w:sz w:val="24"/>
         </w:rPr>
       </w:pPr>
+      <w:proofErr w:type="spellStart"/>
       <w:r>
         <w:rPr>
           <w:b/>
           <w:sz w:val="24"/>
         </w:rPr>
-        <w:t>Kriteria Kesuksesan Proyek</w:t>
-      </w:r>
+        <w:t>Kriteria</w:t>
+      </w:r>
+      <w:proofErr w:type="spellEnd"/>
       <w:r>
         <w:rPr>
           <w:b/>
           <w:sz w:val="24"/>
         </w:rPr>
+        <w:t xml:space="preserve"> </w:t>
+      </w:r>
+      <w:proofErr w:type="spellStart"/>
+      <w:r>
+        <w:rPr>
+          <w:b/>
+          <w:sz w:val="24"/>
+        </w:rPr>
+        <w:t>Kesuksesan</w:t>
+      </w:r>
+      <w:proofErr w:type="spellEnd"/>
+      <w:r>
+        <w:rPr>
+          <w:b/>
+          <w:sz w:val="24"/>
+        </w:rPr>
+        <w:t xml:space="preserve"> </w:t>
+      </w:r>
+      <w:proofErr w:type="spellStart"/>
+      <w:proofErr w:type="gramStart"/>
+      <w:r>
+        <w:rPr>
+          <w:b/>
+          <w:sz w:val="24"/>
+        </w:rPr>
+        <w:t>Proyek</w:t>
+      </w:r>
+      <w:proofErr w:type="spellEnd"/>
+      <w:r>
+        <w:rPr>
+          <w:b/>
+          <w:sz w:val="24"/>
+        </w:rPr>
         <w:t xml:space="preserve"> :</w:t>
       </w:r>
+      <w:proofErr w:type="gramEnd"/>
     </w:p>
     <w:p>
       <w:pPr>
@@ -264,10 +2317,134 @@
         <w:rPr>
           <w:sz w:val="24"/>
         </w:rPr>
-        <w:t>-</w:t>
-      </w:r>
-      <w:bookmarkStart w:id="0" w:name="_GoBack"/>
-      <w:bookmarkEnd w:id="0"/>
+        <w:t xml:space="preserve">Project </w:t>
+      </w:r>
+      <w:proofErr w:type="spellStart"/>
+      <w:r>
+        <w:rPr>
+          <w:sz w:val="24"/>
+        </w:rPr>
+        <w:t>Selesai</w:t>
+      </w:r>
+      <w:proofErr w:type="spellEnd"/>
+      <w:r>
+        <w:rPr>
+          <w:sz w:val="24"/>
+        </w:rPr>
+        <w:t xml:space="preserve"> </w:t>
+      </w:r>
+      <w:proofErr w:type="spellStart"/>
+      <w:r>
+        <w:rPr>
+          <w:sz w:val="24"/>
+        </w:rPr>
+        <w:t>sesuai</w:t>
+      </w:r>
+      <w:proofErr w:type="spellEnd"/>
+      <w:r>
+        <w:rPr>
+          <w:sz w:val="24"/>
+        </w:rPr>
+        <w:t xml:space="preserve"> </w:t>
+      </w:r>
+      <w:proofErr w:type="spellStart"/>
+      <w:r>
+        <w:rPr>
+          <w:sz w:val="24"/>
+        </w:rPr>
+        <w:t>dengan</w:t>
+      </w:r>
+      <w:proofErr w:type="spellEnd"/>
+      <w:r>
+        <w:rPr>
+          <w:sz w:val="24"/>
+        </w:rPr>
+        <w:t xml:space="preserve"> </w:t>
+      </w:r>
+      <w:proofErr w:type="spellStart"/>
+      <w:r>
+        <w:rPr>
+          <w:sz w:val="24"/>
+        </w:rPr>
+        <w:t>waktu</w:t>
+      </w:r>
+      <w:proofErr w:type="spellEnd"/>
+      <w:r>
+        <w:rPr>
+          <w:sz w:val="24"/>
+        </w:rPr>
+        <w:t xml:space="preserve"> </w:t>
+      </w:r>
+      <w:proofErr w:type="spellStart"/>
+      <w:r>
+        <w:rPr>
+          <w:sz w:val="24"/>
+        </w:rPr>
+        <w:t>kesepakatan</w:t>
+      </w:r>
+      <w:proofErr w:type="spellEnd"/>
+      <w:r>
+        <w:rPr>
+          <w:sz w:val="24"/>
+        </w:rPr>
+        <w:t xml:space="preserve"> (</w:t>
+      </w:r>
+      <w:proofErr w:type="spellStart"/>
+      <w:r>
+        <w:rPr>
+          <w:sz w:val="24"/>
+        </w:rPr>
+        <w:t>tidak</w:t>
+      </w:r>
+      <w:proofErr w:type="spellEnd"/>
+      <w:r>
+        <w:rPr>
+          <w:sz w:val="24"/>
+        </w:rPr>
+        <w:t xml:space="preserve"> </w:t>
+      </w:r>
+      <w:proofErr w:type="spellStart"/>
+      <w:r>
+        <w:rPr>
+          <w:sz w:val="24"/>
+        </w:rPr>
+        <w:t>lebih</w:t>
+      </w:r>
+      <w:proofErr w:type="spellEnd"/>
+      <w:r>
+        <w:rPr>
+          <w:sz w:val="24"/>
+        </w:rPr>
+        <w:t xml:space="preserve"> </w:t>
+      </w:r>
+      <w:proofErr w:type="spellStart"/>
+      <w:r>
+        <w:rPr>
+          <w:sz w:val="24"/>
+        </w:rPr>
+        <w:t>dari</w:t>
+      </w:r>
+      <w:proofErr w:type="spellEnd"/>
+      <w:r>
+        <w:rPr>
+          <w:sz w:val="24"/>
+        </w:rPr>
+        <w:t xml:space="preserve"> 2 </w:t>
+      </w:r>
+      <w:proofErr w:type="spellStart"/>
+      <w:r>
+        <w:rPr>
+          <w:sz w:val="24"/>
+        </w:rPr>
+        <w:t>bulan</w:t>
+      </w:r>
+      <w:proofErr w:type="spellEnd"/>
+      <w:r>
+        <w:rPr>
+          <w:sz w:val="24"/>
+        </w:rPr>
+        <w:t>).</w:t>
+      </w:r>
     </w:p>
     <w:p>
       <w:pPr>
@@ -282,11 +2459,103 @@
           <w:sz w:val="24"/>
         </w:rPr>
       </w:pPr>
-      <w:r>
-        <w:rPr>
-          <w:sz w:val="24"/>
-        </w:rPr>
-        <w:t>Proses pengujian Web Profil PPP berhasil.</w:t>
+      <w:proofErr w:type="spellStart"/>
+      <w:r>
+        <w:rPr>
+          <w:sz w:val="24"/>
+        </w:rPr>
+        <w:t>Biaya</w:t>
+      </w:r>
+      <w:proofErr w:type="spellEnd"/>
+      <w:r>
+        <w:rPr>
+          <w:sz w:val="24"/>
+        </w:rPr>
+        <w:t xml:space="preserve"> </w:t>
+      </w:r>
+      <w:proofErr w:type="spellStart"/>
+      <w:r>
+        <w:rPr>
+          <w:sz w:val="24"/>
+        </w:rPr>
+        <w:t>Pengerjaan</w:t>
+      </w:r>
+      <w:proofErr w:type="spellEnd"/>
+      <w:r>
+        <w:rPr>
+          <w:sz w:val="24"/>
+        </w:rPr>
+        <w:t xml:space="preserve"> </w:t>
+      </w:r>
+      <w:proofErr w:type="spellStart"/>
+      <w:r>
+        <w:rPr>
+          <w:sz w:val="24"/>
+        </w:rPr>
+        <w:t>proyek</w:t>
+      </w:r>
+      <w:proofErr w:type="spellEnd"/>
+      <w:r>
+        <w:rPr>
+          <w:sz w:val="24"/>
+        </w:rPr>
+        <w:t xml:space="preserve"> </w:t>
+      </w:r>
+      <w:proofErr w:type="spellStart"/>
+      <w:r>
+        <w:rPr>
+          <w:sz w:val="24"/>
+        </w:rPr>
+        <w:t>tidak</w:t>
+      </w:r>
+      <w:proofErr w:type="spellEnd"/>
+      <w:r>
+        <w:rPr>
+          <w:sz w:val="24"/>
+        </w:rPr>
+        <w:t xml:space="preserve"> </w:t>
+      </w:r>
+      <w:proofErr w:type="spellStart"/>
+      <w:r>
+        <w:rPr>
+          <w:sz w:val="24"/>
+        </w:rPr>
+        <w:t>melebihi</w:t>
+      </w:r>
+      <w:proofErr w:type="spellEnd"/>
+      <w:r>
+        <w:rPr>
+          <w:sz w:val="24"/>
+        </w:rPr>
+        <w:t xml:space="preserve"> </w:t>
+      </w:r>
+      <w:proofErr w:type="spellStart"/>
+      <w:r>
+        <w:rPr>
+          <w:sz w:val="24"/>
+        </w:rPr>
+        <w:t>estimasi</w:t>
+      </w:r>
+      <w:proofErr w:type="spellEnd"/>
+      <w:r>
+        <w:rPr>
+          <w:sz w:val="24"/>
+        </w:rPr>
+        <w:t xml:space="preserve"> </w:t>
+      </w:r>
+      <w:proofErr w:type="spellStart"/>
+      <w:r>
+        <w:rPr>
+          <w:sz w:val="24"/>
+        </w:rPr>
+        <w:t>biaya</w:t>
+      </w:r>
+      <w:proofErr w:type="spellEnd"/>
+      <w:r>
+        <w:rPr>
+          <w:sz w:val="24"/>
+        </w:rPr>
+        <w:t>.</w:t>
       </w:r>
     </w:p>
     <w:p>
@@ -306,7 +2575,91 @@
         <w:rPr>
           <w:sz w:val="24"/>
         </w:rPr>
-        <w:t>Telah dilakukan pelatihan penggunaan Web Profil PPP kepada staff PPP.</w:t>
+        <w:t xml:space="preserve">Web </w:t>
+      </w:r>
+      <w:proofErr w:type="spellStart"/>
+      <w:r>
+        <w:rPr>
+          <w:sz w:val="24"/>
+        </w:rPr>
+        <w:t>Profil</w:t>
+      </w:r>
+      <w:proofErr w:type="spellEnd"/>
+      <w:r>
+        <w:rPr>
+          <w:sz w:val="24"/>
+        </w:rPr>
+        <w:t xml:space="preserve"> PPP </w:t>
+      </w:r>
+      <w:proofErr w:type="spellStart"/>
+      <w:r>
+        <w:rPr>
+          <w:sz w:val="24"/>
+        </w:rPr>
+        <w:t>sesuai</w:t>
+      </w:r>
+      <w:proofErr w:type="spellEnd"/>
+      <w:r>
+        <w:rPr>
+          <w:sz w:val="24"/>
+        </w:rPr>
+        <w:t xml:space="preserve"> </w:t>
+      </w:r>
+      <w:proofErr w:type="spellStart"/>
+      <w:r>
+        <w:rPr>
+          <w:sz w:val="24"/>
+        </w:rPr>
+        <w:t>kesepakatan</w:t>
+      </w:r>
+      <w:proofErr w:type="spellEnd"/>
+      <w:r>
+        <w:rPr>
+          <w:sz w:val="24"/>
+        </w:rPr>
+        <w:t xml:space="preserve"> </w:t>
+      </w:r>
+      <w:proofErr w:type="spellStart"/>
+      <w:r>
+        <w:rPr>
+          <w:sz w:val="24"/>
+        </w:rPr>
+        <w:t>awal</w:t>
+      </w:r>
+      <w:proofErr w:type="spellEnd"/>
+      <w:r>
+        <w:rPr>
+          <w:sz w:val="24"/>
+        </w:rPr>
+        <w:t xml:space="preserve"> </w:t>
+      </w:r>
+      <w:proofErr w:type="spellStart"/>
+      <w:r>
+        <w:rPr>
+          <w:sz w:val="24"/>
+        </w:rPr>
+        <w:t>dengan</w:t>
+      </w:r>
+      <w:proofErr w:type="spellEnd"/>
+      <w:r>
+        <w:rPr>
+          <w:sz w:val="24"/>
+        </w:rPr>
+        <w:t xml:space="preserve"> </w:t>
+      </w:r>
+      <w:proofErr w:type="spellStart"/>
+      <w:r>
+        <w:rPr>
+          <w:sz w:val="24"/>
+        </w:rPr>
+        <w:t>pihak</w:t>
+      </w:r>
+      <w:proofErr w:type="spellEnd"/>
+      <w:r>
+        <w:rPr>
+          <w:sz w:val="24"/>
+        </w:rPr>
+        <w:t xml:space="preserve"> PPP.</w:t>
       </w:r>
     </w:p>
     <w:p>
@@ -322,11 +2675,237 @@
           <w:sz w:val="24"/>
         </w:rPr>
       </w:pPr>
-      <w:r>
-        <w:rPr>
-          <w:sz w:val="24"/>
-        </w:rPr>
-        <w:t>Pihak PPP menerima dan menggunakan Web Profil PPP.</w:t>
+      <w:bookmarkStart w:id="0" w:name="_GoBack"/>
+      <w:bookmarkEnd w:id="0"/>
+      <w:r>
+        <w:rPr>
+          <w:sz w:val="24"/>
+        </w:rPr>
+        <w:t xml:space="preserve">Proses </w:t>
+      </w:r>
+      <w:proofErr w:type="spellStart"/>
+      <w:r>
+        <w:rPr>
+          <w:sz w:val="24"/>
+        </w:rPr>
+        <w:t>pengujian</w:t>
+      </w:r>
+      <w:proofErr w:type="spellEnd"/>
+      <w:r>
+        <w:rPr>
+          <w:sz w:val="24"/>
+        </w:rPr>
+        <w:t xml:space="preserve"> Web </w:t>
+      </w:r>
+      <w:proofErr w:type="spellStart"/>
+      <w:r>
+        <w:rPr>
+          <w:sz w:val="24"/>
+        </w:rPr>
+        <w:t>Profil</w:t>
+      </w:r>
+      <w:proofErr w:type="spellEnd"/>
+      <w:r>
+        <w:rPr>
+          <w:sz w:val="24"/>
+        </w:rPr>
+        <w:t xml:space="preserve"> PPP </w:t>
+      </w:r>
+      <w:proofErr w:type="spellStart"/>
+      <w:r>
+        <w:rPr>
+          <w:sz w:val="24"/>
+        </w:rPr>
+        <w:t>berhasil</w:t>
+      </w:r>
+      <w:proofErr w:type="spellEnd"/>
+      <w:r>
+        <w:rPr>
+          <w:sz w:val="24"/>
+        </w:rPr>
+        <w:t>.</w:t>
+      </w:r>
+    </w:p>
+    <w:p>
+      <w:pPr>
+        <w:pStyle w:val="ListParagraph"/>
+        <w:numPr>
+          <w:ilvl w:val="0"/>
+          <w:numId w:val="5"/>
+        </w:numPr>
+        <w:jc w:val="both"/>
+        <w:rPr>
+          <w:b/>
+          <w:sz w:val="24"/>
+        </w:rPr>
+      </w:pPr>
+      <w:proofErr w:type="spellStart"/>
+      <w:r>
+        <w:rPr>
+          <w:sz w:val="24"/>
+        </w:rPr>
+        <w:t>Telah</w:t>
+      </w:r>
+      <w:proofErr w:type="spellEnd"/>
+      <w:r>
+        <w:rPr>
+          <w:sz w:val="24"/>
+        </w:rPr>
+        <w:t xml:space="preserve"> </w:t>
+      </w:r>
+      <w:proofErr w:type="spellStart"/>
+      <w:r>
+        <w:rPr>
+          <w:sz w:val="24"/>
+        </w:rPr>
+        <w:t>dilakukan</w:t>
+      </w:r>
+      <w:proofErr w:type="spellEnd"/>
+      <w:r>
+        <w:rPr>
+          <w:sz w:val="24"/>
+        </w:rPr>
+        <w:t xml:space="preserve"> </w:t>
+      </w:r>
+      <w:proofErr w:type="spellStart"/>
+      <w:r>
+        <w:rPr>
+          <w:sz w:val="24"/>
+        </w:rPr>
+        <w:t>pelatihan</w:t>
+      </w:r>
+      <w:proofErr w:type="spellEnd"/>
+      <w:r>
+        <w:rPr>
+          <w:sz w:val="24"/>
+        </w:rPr>
+        <w:t xml:space="preserve"> </w:t>
+      </w:r>
+      <w:proofErr w:type="spellStart"/>
+      <w:r>
+        <w:rPr>
+          <w:sz w:val="24"/>
+        </w:rPr>
+        <w:t>penggunaan</w:t>
+      </w:r>
+      <w:proofErr w:type="spellEnd"/>
+      <w:r>
+        <w:rPr>
+          <w:sz w:val="24"/>
+        </w:rPr>
+        <w:t xml:space="preserve"> Web </w:t>
+      </w:r>
+      <w:proofErr w:type="spellStart"/>
+      <w:r>
+        <w:rPr>
+          <w:sz w:val="24"/>
+        </w:rPr>
+        <w:t>Profil</w:t>
+      </w:r>
+      <w:proofErr w:type="spellEnd"/>
+      <w:r>
+        <w:rPr>
+          <w:sz w:val="24"/>
+        </w:rPr>
+        <w:t xml:space="preserve"> PPP </w:t>
+      </w:r>
+      <w:proofErr w:type="spellStart"/>
+      <w:r>
+        <w:rPr>
+          <w:sz w:val="24"/>
+        </w:rPr>
+        <w:t>kepada</w:t>
+      </w:r>
+      <w:proofErr w:type="spellEnd"/>
+      <w:r>
+        <w:rPr>
+          <w:sz w:val="24"/>
+        </w:rPr>
+        <w:t xml:space="preserve"> staff PPP.</w:t>
+      </w:r>
+    </w:p>
+    <w:p>
+      <w:pPr>
+        <w:pStyle w:val="ListParagraph"/>
+        <w:numPr>
+          <w:ilvl w:val="0"/>
+          <w:numId w:val="5"/>
+        </w:numPr>
+        <w:jc w:val="both"/>
+        <w:rPr>
+          <w:b/>
+          <w:sz w:val="24"/>
+        </w:rPr>
+      </w:pPr>
+      <w:proofErr w:type="spellStart"/>
+      <w:r>
+        <w:rPr>
+          <w:sz w:val="24"/>
+        </w:rPr>
+        <w:t>Pihak</w:t>
+      </w:r>
+      <w:proofErr w:type="spellEnd"/>
+      <w:r>
+        <w:rPr>
+          <w:sz w:val="24"/>
+        </w:rPr>
+        <w:t xml:space="preserve"> PPP </w:t>
+      </w:r>
+      <w:proofErr w:type="spellStart"/>
+      <w:r>
+        <w:rPr>
+          <w:sz w:val="24"/>
+        </w:rPr>
+        <w:t>menerima</w:t>
+      </w:r>
+      <w:proofErr w:type="spellEnd"/>
+      <w:r>
+        <w:rPr>
+          <w:sz w:val="24"/>
+        </w:rPr>
+        <w:t xml:space="preserve"> </w:t>
+      </w:r>
+      <w:proofErr w:type="spellStart"/>
+      <w:r>
+        <w:rPr>
+          <w:sz w:val="24"/>
+        </w:rPr>
+        <w:t>dan</w:t>
+      </w:r>
+      <w:proofErr w:type="spellEnd"/>
+      <w:r>
+        <w:rPr>
+          <w:sz w:val="24"/>
+        </w:rPr>
+        <w:t xml:space="preserve"> </w:t>
+      </w:r>
+      <w:proofErr w:type="spellStart"/>
+      <w:r>
+        <w:rPr>
+          <w:sz w:val="24"/>
+        </w:rPr>
+        <w:t>menggunakan</w:t>
+      </w:r>
+      <w:proofErr w:type="spellEnd"/>
+      <w:r>
+        <w:rPr>
+          <w:sz w:val="24"/>
+        </w:rPr>
+        <w:t xml:space="preserve"> Web </w:t>
+      </w:r>
+      <w:proofErr w:type="spellStart"/>
+      <w:r>
+        <w:rPr>
+          <w:sz w:val="24"/>
+        </w:rPr>
+        <w:t>Profil</w:t>
+      </w:r>
+      <w:proofErr w:type="spellEnd"/>
+      <w:r>
+        <w:rPr>
+          <w:sz w:val="24"/>
+        </w:rPr>
+        <w:t xml:space="preserve"> PPP.</w:t>
       </w:r>
     </w:p>
     <w:p>
@@ -373,8 +2952,8 @@
 </file>
 
 <file path=word/numbering.xml><?xml version="1.0" encoding="utf-8"?>
-<w:numbering xmlns:wpc="http://schemas.microsoft.com/office/word/2010/wordprocessingCanvas" xmlns:mc="http://schemas.openxmlformats.org/markup-compatibility/2006" xmlns:o="urn:schemas-microsoft-com:office:office" xmlns:r="http://schemas.openxmlformats.org/officeDocument/2006/relationships" xmlns:m="http://schemas.openxmlformats.org/officeDocument/2006/math" xmlns:v="urn:schemas-microsoft-com:vml" xmlns:wp14="http://schemas.microsoft.com/office/word/2010/wordprocessingDrawing" xmlns:wp="http://schemas.openxmlformats.org/drawingml/2006/wordprocessingDrawing" xmlns:w10="urn:schemas-microsoft-com:office:word" xmlns:w="http://schemas.openxmlformats.org/wordprocessingml/2006/main" xmlns:w14="http://schemas.microsoft.com/office/word/2010/wordml" xmlns:w15="http://schemas.microsoft.com/office/word/2012/wordml" xmlns:wpg="http://schemas.microsoft.com/office/word/2010/wordprocessingGroup" xmlns:wpi="http://schemas.microsoft.com/office/word/2010/wordprocessingInk" xmlns:wne="http://schemas.microsoft.com/office/word/2006/wordml" xmlns:wps="http://schemas.microsoft.com/office/word/2010/wordprocessingShape" mc:Ignorable="w14 w15 wp14">
-  <w:abstractNum w:abstractNumId="0" w15:restartNumberingAfterBreak="0">
+<w:numbering xmlns:wpc="http://schemas.microsoft.com/office/word/2010/wordprocessingCanvas" xmlns:mc="http://schemas.openxmlformats.org/markup-compatibility/2006" xmlns:o="urn:schemas-microsoft-com:office:office" xmlns:r="http://schemas.openxmlformats.org/officeDocument/2006/relationships" xmlns:m="http://schemas.openxmlformats.org/officeDocument/2006/math" xmlns:v="urn:schemas-microsoft-com:vml" xmlns:wp14="http://schemas.microsoft.com/office/word/2010/wordprocessingDrawing" xmlns:wp="http://schemas.openxmlformats.org/drawingml/2006/wordprocessingDrawing" xmlns:w10="urn:schemas-microsoft-com:office:word" xmlns:w="http://schemas.openxmlformats.org/wordprocessingml/2006/main" xmlns:w14="http://schemas.microsoft.com/office/word/2010/wordml" xmlns:wpg="http://schemas.microsoft.com/office/word/2010/wordprocessingGroup" xmlns:wpi="http://schemas.microsoft.com/office/word/2010/wordprocessingInk" xmlns:wne="http://schemas.microsoft.com/office/word/2006/wordml" xmlns:wps="http://schemas.microsoft.com/office/word/2010/wordprocessingShape" mc:Ignorable="w14 wp14">
+  <w:abstractNum w:abstractNumId="0">
     <w:nsid w:val="10CD3D75"/>
     <w:multiLevelType w:val="hybridMultilevel"/>
     <w:tmpl w:val="DD1E806A"/>
@@ -488,7 +3067,7 @@
       </w:rPr>
     </w:lvl>
   </w:abstractNum>
-  <w:abstractNum w:abstractNumId="1" w15:restartNumberingAfterBreak="0">
+  <w:abstractNum w:abstractNumId="1">
     <w:nsid w:val="23CE5061"/>
     <w:multiLevelType w:val="hybridMultilevel"/>
     <w:tmpl w:val="DAE4E4C8"/>
@@ -601,7 +3180,7 @@
       </w:rPr>
     </w:lvl>
   </w:abstractNum>
-  <w:abstractNum w:abstractNumId="2" w15:restartNumberingAfterBreak="0">
+  <w:abstractNum w:abstractNumId="2">
     <w:nsid w:val="2DF8482A"/>
     <w:multiLevelType w:val="hybridMultilevel"/>
     <w:tmpl w:val="6C440156"/>
@@ -690,7 +3269,7 @@
       </w:pPr>
     </w:lvl>
   </w:abstractNum>
-  <w:abstractNum w:abstractNumId="3" w15:restartNumberingAfterBreak="0">
+  <w:abstractNum w:abstractNumId="3">
     <w:nsid w:val="4746113D"/>
     <w:multiLevelType w:val="hybridMultilevel"/>
     <w:tmpl w:val="2F7C2E2A"/>
@@ -779,7 +3358,7 @@
       </w:pPr>
     </w:lvl>
   </w:abstractNum>
-  <w:abstractNum w:abstractNumId="4" w15:restartNumberingAfterBreak="0">
+  <w:abstractNum w:abstractNumId="4">
     <w:nsid w:val="58B86146"/>
     <w:multiLevelType w:val="hybridMultilevel"/>
     <w:tmpl w:val="E3C48140"/>
@@ -907,11 +3486,35 @@
   <w:num w:numId="5">
     <w:abstractNumId w:val="0"/>
   </w:num>
+  <w:num w:numId="6">
+    <w:abstractNumId w:val="1"/>
+    <w:lvlOverride w:ilvl="0"/>
+    <w:lvlOverride w:ilvl="1"/>
+    <w:lvlOverride w:ilvl="2"/>
+    <w:lvlOverride w:ilvl="3"/>
+    <w:lvlOverride w:ilvl="4"/>
+    <w:lvlOverride w:ilvl="5"/>
+    <w:lvlOverride w:ilvl="6"/>
+    <w:lvlOverride w:ilvl="7"/>
+    <w:lvlOverride w:ilvl="8"/>
+  </w:num>
+  <w:num w:numId="7">
+    <w:abstractNumId w:val="0"/>
+    <w:lvlOverride w:ilvl="0"/>
+    <w:lvlOverride w:ilvl="1"/>
+    <w:lvlOverride w:ilvl="2"/>
+    <w:lvlOverride w:ilvl="3"/>
+    <w:lvlOverride w:ilvl="4"/>
+    <w:lvlOverride w:ilvl="5"/>
+    <w:lvlOverride w:ilvl="6"/>
+    <w:lvlOverride w:ilvl="7"/>
+    <w:lvlOverride w:ilvl="8"/>
+  </w:num>
 </w:numbering>
 </file>
 
 <file path=word/styles.xml><?xml version="1.0" encoding="utf-8"?>
-<w:styles xmlns:mc="http://schemas.openxmlformats.org/markup-compatibility/2006" xmlns:r="http://schemas.openxmlformats.org/officeDocument/2006/relationships" xmlns:w="http://schemas.openxmlformats.org/wordprocessingml/2006/main" xmlns:w14="http://schemas.microsoft.com/office/word/2010/wordml" xmlns:w15="http://schemas.microsoft.com/office/word/2012/wordml" mc:Ignorable="w14 w15">
+<w:styles xmlns:mc="http://schemas.openxmlformats.org/markup-compatibility/2006" xmlns:r="http://schemas.openxmlformats.org/officeDocument/2006/relationships" xmlns:w="http://schemas.openxmlformats.org/wordprocessingml/2006/main" xmlns:w14="http://schemas.microsoft.com/office/word/2010/wordml" mc:Ignorable="w14">
   <w:docDefaults>
     <w:rPrDefault>
       <w:rPr>
@@ -927,378 +3530,144 @@
       </w:pPr>
     </w:pPrDefault>
   </w:docDefaults>
-  <w:latentStyles w:defLockedState="0" w:defUIPriority="99" w:defSemiHidden="0" w:defUnhideWhenUsed="0" w:defQFormat="0" w:count="371">
-    <w:lsdException w:name="Normal" w:uiPriority="0" w:qFormat="1"/>
-    <w:lsdException w:name="heading 1" w:uiPriority="9" w:qFormat="1"/>
-    <w:lsdException w:name="heading 2" w:semiHidden="1" w:uiPriority="9" w:unhideWhenUsed="1" w:qFormat="1"/>
-    <w:lsdException w:name="heading 3" w:semiHidden="1" w:uiPriority="9" w:unhideWhenUsed="1" w:qFormat="1"/>
-    <w:lsdException w:name="heading 4" w:semiHidden="1" w:uiPriority="9" w:unhideWhenUsed="1" w:qFormat="1"/>
-    <w:lsdException w:name="heading 5" w:semiHidden="1" w:uiPriority="9" w:unhideWhenUsed="1" w:qFormat="1"/>
-    <w:lsdException w:name="heading 6" w:semiHidden="1" w:uiPriority="9" w:unhideWhenUsed="1" w:qFormat="1"/>
-    <w:lsdException w:name="heading 7" w:semiHidden="1" w:uiPriority="9" w:unhideWhenUsed="1" w:qFormat="1"/>
-    <w:lsdException w:name="heading 8" w:semiHidden="1" w:uiPriority="9" w:unhideWhenUsed="1" w:qFormat="1"/>
-    <w:lsdException w:name="heading 9" w:semiHidden="1" w:uiPriority="9" w:unhideWhenUsed="1" w:qFormat="1"/>
-    <w:lsdException w:name="index 1" w:semiHidden="1" w:unhideWhenUsed="1"/>
-    <w:lsdException w:name="index 2" w:semiHidden="1" w:unhideWhenUsed="1"/>
-    <w:lsdException w:name="index 3" w:semiHidden="1" w:unhideWhenUsed="1"/>
-    <w:lsdException w:name="index 4" w:semiHidden="1" w:unhideWhenUsed="1"/>
-    <w:lsdException w:name="index 5" w:semiHidden="1" w:unhideWhenUsed="1"/>
-    <w:lsdException w:name="index 6" w:semiHidden="1" w:unhideWhenUsed="1"/>
-    <w:lsdException w:name="index 7" w:semiHidden="1" w:unhideWhenUsed="1"/>
-    <w:lsdException w:name="index 8" w:semiHidden="1" w:unhideWhenUsed="1"/>
-    <w:lsdException w:name="index 9" w:semiHidden="1" w:unhideWhenUsed="1"/>
-    <w:lsdException w:name="toc 1" w:semiHidden="1" w:uiPriority="39" w:unhideWhenUsed="1"/>
-    <w:lsdException w:name="toc 2" w:semiHidden="1" w:uiPriority="39" w:unhideWhenUsed="1"/>
-    <w:lsdException w:name="toc 3" w:semiHidden="1" w:uiPriority="39" w:unhideWhenUsed="1"/>
-    <w:lsdException w:name="toc 4" w:semiHidden="1" w:uiPriority="39" w:unhideWhenUsed="1"/>
-    <w:lsdException w:name="toc 5" w:semiHidden="1" w:uiPriority="39" w:unhideWhenUsed="1"/>
-    <w:lsdException w:name="toc 6" w:semiHidden="1" w:uiPriority="39" w:unhideWhenUsed="1"/>
-    <w:lsdException w:name="toc 7" w:semiHidden="1" w:uiPriority="39" w:unhideWhenUsed="1"/>
-    <w:lsdException w:name="toc 8" w:semiHidden="1" w:uiPriority="39" w:unhideWhenUsed="1"/>
-    <w:lsdException w:name="toc 9" w:semiHidden="1" w:uiPriority="39" w:unhideWhenUsed="1"/>
-    <w:lsdException w:name="Normal Indent" w:semiHidden="1" w:unhideWhenUsed="1"/>
-    <w:lsdException w:name="footnote text" w:semiHidden="1" w:unhideWhenUsed="1"/>
-    <w:lsdException w:name="annotation text" w:semiHidden="1" w:unhideWhenUsed="1"/>
-    <w:lsdException w:name="header" w:semiHidden="1" w:unhideWhenUsed="1"/>
-    <w:lsdException w:name="footer" w:semiHidden="1" w:unhideWhenUsed="1"/>
-    <w:lsdException w:name="index heading" w:semiHidden="1" w:unhideWhenUsed="1"/>
-    <w:lsdException w:name="caption" w:semiHidden="1" w:uiPriority="35" w:unhideWhenUsed="1" w:qFormat="1"/>
-    <w:lsdException w:name="table of figures" w:semiHidden="1" w:unhideWhenUsed="1"/>
-    <w:lsdException w:name="envelope address" w:semiHidden="1" w:unhideWhenUsed="1"/>
-    <w:lsdException w:name="envelope return" w:semiHidden="1" w:unhideWhenUsed="1"/>
-    <w:lsdException w:name="footnote reference" w:semiHidden="1" w:unhideWhenUsed="1"/>
-    <w:lsdException w:name="annotation reference" w:semiHidden="1" w:unhideWhenUsed="1"/>
-    <w:lsdException w:name="line number" w:semiHidden="1" w:unhideWhenUsed="1"/>
-    <w:lsdException w:name="page number" w:semiHidden="1" w:unhideWhenUsed="1"/>
-    <w:lsdException w:name="endnote reference" w:semiHidden="1" w:unhideWhenUsed="1"/>
-    <w:lsdException w:name="endnote text" w:semiHidden="1" w:unhideWhenUsed="1"/>
-    <w:lsdException w:name="table of authorities" w:semiHidden="1" w:unhideWhenUsed="1"/>
-    <w:lsdException w:name="macro" w:semiHidden="1" w:unhideWhenUsed="1"/>
-    <w:lsdException w:name="toa heading" w:semiHidden="1" w:unhideWhenUsed="1"/>
-    <w:lsdException w:name="List" w:semiHidden="1" w:unhideWhenUsed="1"/>
-    <w:lsdException w:name="List Bullet" w:semiHidden="1" w:unhideWhenUsed="1"/>
-    <w:lsdException w:name="List Number" w:semiHidden="1" w:unhideWhenUsed="1"/>
-    <w:lsdException w:name="List 2" w:semiHidden="1" w:unhideWhenUsed="1"/>
-    <w:lsdException w:name="List 3" w:semiHidden="1" w:unhideWhenUsed="1"/>
-    <w:lsdException w:name="List 4" w:semiHidden="1" w:unhideWhenUsed="1"/>
-    <w:lsdException w:name="List 5" w:semiHidden="1" w:unhideWhenUsed="1"/>
-    <w:lsdException w:name="List Bullet 2" w:semiHidden="1" w:unhideWhenUsed="1"/>
-    <w:lsdException w:name="List Bullet 3" w:semiHidden="1" w:unhideWhenUsed="1"/>
-    <w:lsdException w:name="List Bullet 4" w:semiHidden="1" w:unhideWhenUsed="1"/>
-    <w:lsdException w:name="List Bullet 5" w:semiHidden="1" w:unhideWhenUsed="1"/>
-    <w:lsdException w:name="List Number 2" w:semiHidden="1" w:unhideWhenUsed="1"/>
-    <w:lsdException w:name="List Number 3" w:semiHidden="1" w:unhideWhenUsed="1"/>
-    <w:lsdException w:name="List Number 4" w:semiHidden="1" w:unhideWhenUsed="1"/>
-    <w:lsdException w:name="List Number 5" w:semiHidden="1" w:unhideWhenUsed="1"/>
-    <w:lsdException w:name="Title" w:uiPriority="10" w:qFormat="1"/>
-    <w:lsdException w:name="Closing" w:semiHidden="1" w:unhideWhenUsed="1"/>
-    <w:lsdException w:name="Signature" w:semiHidden="1" w:unhideWhenUsed="1"/>
-    <w:lsdException w:name="Default Paragraph Font" w:semiHidden="1" w:uiPriority="1" w:unhideWhenUsed="1"/>
-    <w:lsdException w:name="Body Text" w:semiHidden="1" w:unhideWhenUsed="1"/>
-    <w:lsdException w:name="Body Text Indent" w:semiHidden="1" w:unhideWhenUsed="1"/>
-    <w:lsdException w:name="List Continue" w:semiHidden="1" w:unhideWhenUsed="1"/>
-    <w:lsdException w:name="List Continue 2" w:semiHidden="1" w:unhideWhenUsed="1"/>
-    <w:lsdException w:name="List Continue 3" w:semiHidden="1" w:unhideWhenUsed="1"/>
-    <w:lsdException w:name="List Continue 4" w:semiHidden="1" w:unhideWhenUsed="1"/>
-    <w:lsdException w:name="List Continue 5" w:semiHidden="1" w:unhideWhenUsed="1"/>
-    <w:lsdException w:name="Message Header" w:semiHidden="1" w:unhideWhenUsed="1"/>
-    <w:lsdException w:name="Subtitle" w:uiPriority="11" w:qFormat="1"/>
-    <w:lsdException w:name="Salutation" w:semiHidden="1" w:unhideWhenUsed="1"/>
-    <w:lsdException w:name="Date" w:semiHidden="1" w:unhideWhenUsed="1"/>
-    <w:lsdException w:name="Body Text First Indent" w:semiHidden="1" w:unhideWhenUsed="1"/>
-    <w:lsdException w:name="Body Text First Indent 2" w:semiHidden="1" w:unhideWhenUsed="1"/>
-    <w:lsdException w:name="Note Heading" w:semiHidden="1" w:unhideWhenUsed="1"/>
-    <w:lsdException w:name="Body Text 2" w:semiHidden="1" w:unhideWhenUsed="1"/>
-    <w:lsdException w:name="Body Text 3" w:semiHidden="1" w:unhideWhenUsed="1"/>
-    <w:lsdException w:name="Body Text Indent 2" w:semiHidden="1" w:unhideWhenUsed="1"/>
-    <w:lsdException w:name="Body Text Indent 3" w:semiHidden="1" w:unhideWhenUsed="1"/>
-    <w:lsdException w:name="Block Text" w:semiHidden="1" w:unhideWhenUsed="1"/>
-    <w:lsdException w:name="Hyperlink" w:semiHidden="1" w:unhideWhenUsed="1"/>
-    <w:lsdException w:name="FollowedHyperlink" w:semiHidden="1" w:unhideWhenUsed="1"/>
-    <w:lsdException w:name="Strong" w:uiPriority="22" w:qFormat="1"/>
-    <w:lsdException w:name="Emphasis" w:uiPriority="20" w:qFormat="1"/>
-    <w:lsdException w:name="Document Map" w:semiHidden="1" w:unhideWhenUsed="1"/>
-    <w:lsdException w:name="Plain Text" w:semiHidden="1" w:unhideWhenUsed="1"/>
-    <w:lsdException w:name="E-mail Signature" w:semiHidden="1" w:unhideWhenUsed="1"/>
-    <w:lsdException w:name="HTML Top of Form" w:semiHidden="1" w:unhideWhenUsed="1"/>
-    <w:lsdException w:name="HTML Bottom of Form" w:semiHidden="1" w:unhideWhenUsed="1"/>
-    <w:lsdException w:name="Normal (Web)" w:semiHidden="1" w:unhideWhenUsed="1"/>
-    <w:lsdException w:name="HTML Acronym" w:semiHidden="1" w:unhideWhenUsed="1"/>
-    <w:lsdException w:name="HTML Address" w:semiHidden="1" w:unhideWhenUsed="1"/>
-    <w:lsdException w:name="HTML Cite" w:semiHidden="1" w:unhideWhenUsed="1"/>
-    <w:lsdException w:name="HTML Code" w:semiHidden="1" w:unhideWhenUsed="1"/>
-    <w:lsdException w:name="HTML Definition" w:semiHidden="1" w:unhideWhenUsed="1"/>
-    <w:lsdException w:name="HTML Keyboard" w:semiHidden="1" w:unhideWhenUsed="1"/>
-    <w:lsdException w:name="HTML Preformatted" w:semiHidden="1" w:unhideWhenUsed="1"/>
-    <w:lsdException w:name="HTML Sample" w:semiHidden="1" w:unhideWhenUsed="1"/>
-    <w:lsdException w:name="HTML Typewriter" w:semiHidden="1" w:unhideWhenUsed="1"/>
-    <w:lsdException w:name="HTML Variable" w:semiHidden="1" w:unhideWhenUsed="1"/>
-    <w:lsdException w:name="Normal Table" w:semiHidden="1" w:unhideWhenUsed="1"/>
-    <w:lsdException w:name="annotation subject" w:semiHidden="1" w:unhideWhenUsed="1"/>
-    <w:lsdException w:name="No List" w:semiHidden="1" w:unhideWhenUsed="1"/>
-    <w:lsdException w:name="Outline List 1" w:semiHidden="1" w:unhideWhenUsed="1"/>
-    <w:lsdException w:name="Outline List 2" w:semiHidden="1" w:unhideWhenUsed="1"/>
-    <w:lsdException w:name="Outline List 3" w:semiHidden="1" w:unhideWhenUsed="1"/>
-    <w:lsdException w:name="Table Simple 1" w:semiHidden="1" w:unhideWhenUsed="1"/>
-    <w:lsdException w:name="Table Simple 2" w:semiHidden="1" w:unhideWhenUsed="1"/>
-    <w:lsdException w:name="Table Simple 3" w:semiHidden="1" w:unhideWhenUsed="1"/>
-    <w:lsdException w:name="Table Classic 1" w:semiHidden="1" w:unhideWhenUsed="1"/>
-    <w:lsdException w:name="Table Classic 2" w:semiHidden="1" w:unhideWhenUsed="1"/>
-    <w:lsdException w:name="Table Classic 3" w:semiHidden="1" w:unhideWhenUsed="1"/>
-    <w:lsdException w:name="Table Classic 4" w:semiHidden="1" w:unhideWhenUsed="1"/>
-    <w:lsdException w:name="Table Colorful 1" w:semiHidden="1" w:unhideWhenUsed="1"/>
-    <w:lsdException w:name="Table Colorful 2" w:semiHidden="1" w:unhideWhenUsed="1"/>
-    <w:lsdException w:name="Table Colorful 3" w:semiHidden="1" w:unhideWhenUsed="1"/>
-    <w:lsdException w:name="Table Columns 1" w:semiHidden="1" w:unhideWhenUsed="1"/>
-    <w:lsdException w:name="Table Columns 2" w:semiHidden="1" w:unhideWhenUsed="1"/>
-    <w:lsdException w:name="Table Columns 3" w:semiHidden="1" w:unhideWhenUsed="1"/>
-    <w:lsdException w:name="Table Columns 4" w:semiHidden="1" w:unhideWhenUsed="1"/>
-    <w:lsdException w:name="Table Columns 5" w:semiHidden="1" w:unhideWhenUsed="1"/>
-    <w:lsdException w:name="Table Grid 1" w:semiHidden="1" w:unhideWhenUsed="1"/>
-    <w:lsdException w:name="Table Grid 2" w:semiHidden="1" w:unhideWhenUsed="1"/>
-    <w:lsdException w:name="Table Grid 3" w:semiHidden="1" w:unhideWhenUsed="1"/>
-    <w:lsdException w:name="Table Grid 4" w:semiHidden="1" w:unhideWhenUsed="1"/>
-    <w:lsdException w:name="Table Grid 5" w:semiHidden="1" w:unhideWhenUsed="1"/>
-    <w:lsdException w:name="Table Grid 6" w:semiHidden="1" w:unhideWhenUsed="1"/>
-    <w:lsdException w:name="Table Grid 7" w:semiHidden="1" w:unhideWhenUsed="1"/>
-    <w:lsdException w:name="Table Grid 8" w:semiHidden="1" w:unhideWhenUsed="1"/>
-    <w:lsdException w:name="Table List 1" w:semiHidden="1" w:unhideWhenUsed="1"/>
-    <w:lsdException w:name="Table List 2" w:semiHidden="1" w:unhideWhenUsed="1"/>
-    <w:lsdException w:name="Table List 3" w:semiHidden="1" w:unhideWhenUsed="1"/>
-    <w:lsdException w:name="Table List 4" w:semiHidden="1" w:unhideWhenUsed="1"/>
-    <w:lsdException w:name="Table List 5" w:semiHidden="1" w:unhideWhenUsed="1"/>
-    <w:lsdException w:name="Table List 6" w:semiHidden="1" w:unhideWhenUsed="1"/>
-    <w:lsdException w:name="Table List 7" w:semiHidden="1" w:unhideWhenUsed="1"/>
-    <w:lsdException w:name="Table List 8" w:semiHidden="1" w:unhideWhenUsed="1"/>
-    <w:lsdException w:name="Table 3D effects 1" w:semiHidden="1" w:unhideWhenUsed="1"/>
-    <w:lsdException w:name="Table 3D effects 2" w:semiHidden="1" w:unhideWhenUsed="1"/>
-    <w:lsdException w:name="Table 3D effects 3" w:semiHidden="1" w:unhideWhenUsed="1"/>
-    <w:lsdException w:name="Table Contemporary" w:semiHidden="1" w:unhideWhenUsed="1"/>
-    <w:lsdException w:name="Table Elegant" w:semiHidden="1" w:unhideWhenUsed="1"/>
-    <w:lsdException w:name="Table Professional" w:semiHidden="1" w:unhideWhenUsed="1"/>
-    <w:lsdException w:name="Table Subtle 1" w:semiHidden="1" w:unhideWhenUsed="1"/>
-    <w:lsdException w:name="Table Subtle 2" w:semiHidden="1" w:unhideWhenUsed="1"/>
-    <w:lsdException w:name="Table Web 1" w:semiHidden="1" w:unhideWhenUsed="1"/>
-    <w:lsdException w:name="Table Web 2" w:semiHidden="1" w:unhideWhenUsed="1"/>
-    <w:lsdException w:name="Table Web 3" w:semiHidden="1" w:unhideWhenUsed="1"/>
-    <w:lsdException w:name="Balloon Text" w:semiHidden="1" w:unhideWhenUsed="1"/>
-    <w:lsdException w:name="Table Grid" w:uiPriority="39"/>
-    <w:lsdException w:name="Table Theme" w:semiHidden="1" w:unhideWhenUsed="1"/>
-    <w:lsdException w:name="Placeholder Text" w:semiHidden="1"/>
-    <w:lsdException w:name="No Spacing" w:uiPriority="1" w:qFormat="1"/>
-    <w:lsdException w:name="Light Shading" w:uiPriority="60"/>
-    <w:lsdException w:name="Light List" w:uiPriority="61"/>
-    <w:lsdException w:name="Light Grid" w:uiPriority="62"/>
-    <w:lsdException w:name="Medium Shading 1" w:uiPriority="63"/>
-    <w:lsdException w:name="Medium Shading 2" w:uiPriority="64"/>
-    <w:lsdException w:name="Medium List 1" w:uiPriority="65"/>
-    <w:lsdException w:name="Medium List 2" w:uiPriority="66"/>
-    <w:lsdException w:name="Medium Grid 1" w:uiPriority="67"/>
-    <w:lsdException w:name="Medium Grid 2" w:uiPriority="68"/>
-    <w:lsdException w:name="Medium Grid 3" w:uiPriority="69"/>
-    <w:lsdException w:name="Dark List" w:uiPriority="70"/>
-    <w:lsdException w:name="Colorful Shading" w:uiPriority="71"/>
-    <w:lsdException w:name="Colorful List" w:uiPriority="72"/>
-    <w:lsdException w:name="Colorful Grid" w:uiPriority="73"/>
-    <w:lsdException w:name="Light Shading Accent 1" w:uiPriority="60"/>
-    <w:lsdException w:name="Light List Accent 1" w:uiPriority="61"/>
-    <w:lsdException w:name="Light Grid Accent 1" w:uiPriority="62"/>
-    <w:lsdException w:name="Medium Shading 1 Accent 1" w:uiPriority="63"/>
-    <w:lsdException w:name="Medium Shading 2 Accent 1" w:uiPriority="64"/>
-    <w:lsdException w:name="Medium List 1 Accent 1" w:uiPriority="65"/>
-    <w:lsdException w:name="Revision" w:semiHidden="1"/>
-    <w:lsdException w:name="List Paragraph" w:uiPriority="34" w:qFormat="1"/>
-    <w:lsdException w:name="Quote" w:uiPriority="29" w:qFormat="1"/>
-    <w:lsdException w:name="Intense Quote" w:uiPriority="30" w:qFormat="1"/>
-    <w:lsdException w:name="Medium List 2 Accent 1" w:uiPriority="66"/>
-    <w:lsdException w:name="Medium Grid 1 Accent 1" w:uiPriority="67"/>
-    <w:lsdException w:name="Medium Grid 2 Accent 1" w:uiPriority="68"/>
-    <w:lsdException w:name="Medium Grid 3 Accent 1" w:uiPriority="69"/>
-    <w:lsdException w:name="Dark List Accent 1" w:uiPriority="70"/>
-    <w:lsdException w:name="Colorful Shading Accent 1" w:uiPriority="71"/>
-    <w:lsdException w:name="Colorful List Accent 1" w:uiPriority="72"/>
-    <w:lsdException w:name="Colorful Grid Accent 1" w:uiPriority="73"/>
-    <w:lsdException w:name="Light Shading Accent 2" w:uiPriority="60"/>
-    <w:lsdException w:name="Light List Accent 2" w:uiPriority="61"/>
-    <w:lsdException w:name="Light Grid Accent 2" w:uiPriority="62"/>
-    <w:lsdException w:name="Medium Shading 1 Accent 2" w:uiPriority="63"/>
-    <w:lsdException w:name="Medium Shading 2 Accent 2" w:uiPriority="64"/>
-    <w:lsdException w:name="Medium List 1 Accent 2" w:uiPriority="65"/>
-    <w:lsdException w:name="Medium List 2 Accent 2" w:uiPriority="66"/>
-    <w:lsdException w:name="Medium Grid 1 Accent 2" w:uiPriority="67"/>
-    <w:lsdException w:name="Medium Grid 2 Accent 2" w:uiPriority="68"/>
-    <w:lsdException w:name="Medium Grid 3 Accent 2" w:uiPriority="69"/>
-    <w:lsdException w:name="Dark List Accent 2" w:uiPriority="70"/>
-    <w:lsdException w:name="Colorful Shading Accent 2" w:uiPriority="71"/>
-    <w:lsdException w:name="Colorful List Accent 2" w:uiPriority="72"/>
-    <w:lsdException w:name="Colorful Grid Accent 2" w:uiPriority="73"/>
-    <w:lsdException w:name="Light Shading Accent 3" w:uiPriority="60"/>
-    <w:lsdException w:name="Light List Accent 3" w:uiPriority="61"/>
-    <w:lsdException w:name="Light Grid Accent 3" w:uiPriority="62"/>
-    <w:lsdException w:name="Medium Shading 1 Accent 3" w:uiPriority="63"/>
-    <w:lsdException w:name="Medium Shading 2 Accent 3" w:uiPriority="64"/>
-    <w:lsdException w:name="Medium List 1 Accent 3" w:uiPriority="65"/>
-    <w:lsdException w:name="Medium List 2 Accent 3" w:uiPriority="66"/>
-    <w:lsdException w:name="Medium Grid 1 Accent 3" w:uiPriority="67"/>
-    <w:lsdException w:name="Medium Grid 2 Accent 3" w:uiPriority="68"/>
-    <w:lsdException w:name="Medium Grid 3 Accent 3" w:uiPriority="69"/>
-    <w:lsdException w:name="Dark List Accent 3" w:uiPriority="70"/>
-    <w:lsdException w:name="Colorful Shading Accent 3" w:uiPriority="71"/>
-    <w:lsdException w:name="Colorful List Accent 3" w:uiPriority="72"/>
-    <w:lsdException w:name="Colorful Grid Accent 3" w:uiPriority="73"/>
-    <w:lsdException w:name="Light Shading Accent 4" w:uiPriority="60"/>
-    <w:lsdException w:name="Light List Accent 4" w:uiPriority="61"/>
-    <w:lsdException w:name="Light Grid Accent 4" w:uiPriority="62"/>
-    <w:lsdException w:name="Medium Shading 1 Accent 4" w:uiPriority="63"/>
-    <w:lsdException w:name="Medium Shading 2 Accent 4" w:uiPriority="64"/>
-    <w:lsdException w:name="Medium List 1 Accent 4" w:uiPriority="65"/>
-    <w:lsdException w:name="Medium List 2 Accent 4" w:uiPriority="66"/>
-    <w:lsdException w:name="Medium Grid 1 Accent 4" w:uiPriority="67"/>
-    <w:lsdException w:name="Medium Grid 2 Accent 4" w:uiPriority="68"/>
-    <w:lsdException w:name="Medium Grid 3 Accent 4" w:uiPriority="69"/>
-    <w:lsdException w:name="Dark List Accent 4" w:uiPriority="70"/>
-    <w:lsdException w:name="Colorful Shading Accent 4" w:uiPriority="71"/>
-    <w:lsdException w:name="Colorful List Accent 4" w:uiPriority="72"/>
-    <w:lsdException w:name="Colorful Grid Accent 4" w:uiPriority="73"/>
-    <w:lsdException w:name="Light Shading Accent 5" w:uiPriority="60"/>
-    <w:lsdException w:name="Light List Accent 5" w:uiPriority="61"/>
-    <w:lsdException w:name="Light Grid Accent 5" w:uiPriority="62"/>
-    <w:lsdException w:name="Medium Shading 1 Accent 5" w:uiPriority="63"/>
-    <w:lsdException w:name="Medium Shading 2 Accent 5" w:uiPriority="64"/>
-    <w:lsdException w:name="Medium List 1 Accent 5" w:uiPriority="65"/>
-    <w:lsdException w:name="Medium List 2 Accent 5" w:uiPriority="66"/>
-    <w:lsdException w:name="Medium Grid 1 Accent 5" w:uiPriority="67"/>
-    <w:lsdException w:name="Medium Grid 2 Accent 5" w:uiPriority="68"/>
-    <w:lsdException w:name="Medium Grid 3 Accent 5" w:uiPriority="69"/>
-    <w:lsdException w:name="Dark List Accent 5" w:uiPriority="70"/>
-    <w:lsdException w:name="Colorful Shading Accent 5" w:uiPriority="71"/>
-    <w:lsdException w:name="Colorful List Accent 5" w:uiPriority="72"/>
-    <w:lsdException w:name="Colorful Grid Accent 5" w:uiPriority="73"/>
-    <w:lsdException w:name="Light Shading Accent 6" w:uiPriority="60"/>
-    <w:lsdException w:name="Light List Accent 6" w:uiPriority="61"/>
-    <w:lsdException w:name="Light Grid Accent 6" w:uiPriority="62"/>
-    <w:lsdException w:name="Medium Shading 1 Accent 6" w:uiPriority="63"/>
-    <w:lsdException w:name="Medium Shading 2 Accent 6" w:uiPriority="64"/>
-    <w:lsdException w:name="Medium List 1 Accent 6" w:uiPriority="65"/>
-    <w:lsdException w:name="Medium List 2 Accent 6" w:uiPriority="66"/>
-    <w:lsdException w:name="Medium Grid 1 Accent 6" w:uiPriority="67"/>
-    <w:lsdException w:name="Medium Grid 2 Accent 6" w:uiPriority="68"/>
-    <w:lsdException w:name="Medium Grid 3 Accent 6" w:uiPriority="69"/>
-    <w:lsdException w:name="Dark List Accent 6" w:uiPriority="70"/>
-    <w:lsdException w:name="Colorful Shading Accent 6" w:uiPriority="71"/>
-    <w:lsdException w:name="Colorful List Accent 6" w:uiPriority="72"/>
-    <w:lsdException w:name="Colorful Grid Accent 6" w:uiPriority="73"/>
-    <w:lsdException w:name="Subtle Emphasis" w:uiPriority="19" w:qFormat="1"/>
-    <w:lsdException w:name="Intense Emphasis" w:uiPriority="21" w:qFormat="1"/>
-    <w:lsdException w:name="Subtle Reference" w:uiPriority="31" w:qFormat="1"/>
-    <w:lsdException w:name="Intense Reference" w:uiPriority="32" w:qFormat="1"/>
-    <w:lsdException w:name="Book Title" w:uiPriority="33" w:qFormat="1"/>
-    <w:lsdException w:name="Bibliography" w:semiHidden="1" w:uiPriority="37" w:unhideWhenUsed="1"/>
-    <w:lsdException w:name="TOC Heading" w:semiHidden="1" w:uiPriority="39" w:unhideWhenUsed="1" w:qFormat="1"/>
-    <w:lsdException w:name="Plain Table 1" w:uiPriority="41"/>
-    <w:lsdException w:name="Plain Table 2" w:uiPriority="42"/>
-    <w:lsdException w:name="Plain Table 3" w:uiPriority="43"/>
-    <w:lsdException w:name="Plain Table 4" w:uiPriority="44"/>
-    <w:lsdException w:name="Plain Table 5" w:uiPriority="45"/>
-    <w:lsdException w:name="Grid Table Light" w:uiPriority="40"/>
-    <w:lsdException w:name="Grid Table 1 Light" w:uiPriority="46"/>
-    <w:lsdException w:name="Grid Table 2" w:uiPriority="47"/>
-    <w:lsdException w:name="Grid Table 3" w:uiPriority="48"/>
-    <w:lsdException w:name="Grid Table 4" w:uiPriority="49"/>
-    <w:lsdException w:name="Grid Table 5 Dark" w:uiPriority="50"/>
-    <w:lsdException w:name="Grid Table 6 Colorful" w:uiPriority="51"/>
-    <w:lsdException w:name="Grid Table 7 Colorful" w:uiPriority="52"/>
-    <w:lsdException w:name="Grid Table 1 Light Accent 1" w:uiPriority="46"/>
-    <w:lsdException w:name="Grid Table 2 Accent 1" w:uiPriority="47"/>
-    <w:lsdException w:name="Grid Table 3 Accent 1" w:uiPriority="48"/>
-    <w:lsdException w:name="Grid Table 4 Accent 1" w:uiPriority="49"/>
-    <w:lsdException w:name="Grid Table 5 Dark Accent 1" w:uiPriority="50"/>
-    <w:lsdException w:name="Grid Table 6 Colorful Accent 1" w:uiPriority="51"/>
-    <w:lsdException w:name="Grid Table 7 Colorful Accent 1" w:uiPriority="52"/>
-    <w:lsdException w:name="Grid Table 1 Light Accent 2" w:uiPriority="46"/>
-    <w:lsdException w:name="Grid Table 2 Accent 2" w:uiPriority="47"/>
-    <w:lsdException w:name="Grid Table 3 Accent 2" w:uiPriority="48"/>
-    <w:lsdException w:name="Grid Table 4 Accent 2" w:uiPriority="49"/>
-    <w:lsdException w:name="Grid Table 5 Dark Accent 2" w:uiPriority="50"/>
-    <w:lsdException w:name="Grid Table 6 Colorful Accent 2" w:uiPriority="51"/>
-    <w:lsdException w:name="Grid Table 7 Colorful Accent 2" w:uiPriority="52"/>
-    <w:lsdException w:name="Grid Table 1 Light Accent 3" w:uiPriority="46"/>
-    <w:lsdException w:name="Grid Table 2 Accent 3" w:uiPriority="47"/>
-    <w:lsdException w:name="Grid Table 3 Accent 3" w:uiPriority="48"/>
-    <w:lsdException w:name="Grid Table 4 Accent 3" w:uiPriority="49"/>
-    <w:lsdException w:name="Grid Table 5 Dark Accent 3" w:uiPriority="50"/>
-    <w:lsdException w:name="Grid Table 6 Colorful Accent 3" w:uiPriority="51"/>
-    <w:lsdException w:name="Grid Table 7 Colorful Accent 3" w:uiPriority="52"/>
-    <w:lsdException w:name="Grid Table 1 Light Accent 4" w:uiPriority="46"/>
-    <w:lsdException w:name="Grid Table 2 Accent 4" w:uiPriority="47"/>
-    <w:lsdException w:name="Grid Table 3 Accent 4" w:uiPriority="48"/>
-    <w:lsdException w:name="Grid Table 4 Accent 4" w:uiPriority="49"/>
-    <w:lsdException w:name="Grid Table 5 Dark Accent 4" w:uiPriority="50"/>
-    <w:lsdException w:name="Grid Table 6 Colorful Accent 4" w:uiPriority="51"/>
-    <w:lsdException w:name="Grid Table 7 Colorful Accent 4" w:uiPriority="52"/>
-    <w:lsdException w:name="Grid Table 1 Light Accent 5" w:uiPriority="46"/>
-    <w:lsdException w:name="Grid Table 2 Accent 5" w:uiPriority="47"/>
-    <w:lsdException w:name="Grid Table 3 Accent 5" w:uiPriority="48"/>
-    <w:lsdException w:name="Grid Table 4 Accent 5" w:uiPriority="49"/>
-    <w:lsdException w:name="Grid Table 5 Dark Accent 5" w:uiPriority="50"/>
-    <w:lsdException w:name="Grid Table 6 Colorful Accent 5" w:uiPriority="51"/>
-    <w:lsdException w:name="Grid Table 7 Colorful Accent 5" w:uiPriority="52"/>
-    <w:lsdException w:name="Grid Table 1 Light Accent 6" w:uiPriority="46"/>
-    <w:lsdException w:name="Grid Table 2 Accent 6" w:uiPriority="47"/>
-    <w:lsdException w:name="Grid Table 3 Accent 6" w:uiPriority="48"/>
-    <w:lsdException w:name="Grid Table 4 Accent 6" w:uiPriority="49"/>
-    <w:lsdException w:name="Grid Table 5 Dark Accent 6" w:uiPriority="50"/>
-    <w:lsdException w:name="Grid Table 6 Colorful Accent 6" w:uiPriority="51"/>
-    <w:lsdException w:name="Grid Table 7 Colorful Accent 6" w:uiPriority="52"/>
-    <w:lsdException w:name="List Table 1 Light" w:uiPriority="46"/>
-    <w:lsdException w:name="List Table 2" w:uiPriority="47"/>
-    <w:lsdException w:name="List Table 3" w:uiPriority="48"/>
-    <w:lsdException w:name="List Table 4" w:uiPriority="49"/>
-    <w:lsdException w:name="List Table 5 Dark" w:uiPriority="50"/>
-    <w:lsdException w:name="List Table 6 Colorful" w:uiPriority="51"/>
-    <w:lsdException w:name="List Table 7 Colorful" w:uiPriority="52"/>
-    <w:lsdException w:name="List Table 1 Light Accent 1" w:uiPriority="46"/>
-    <w:lsdException w:name="List Table 2 Accent 1" w:uiPriority="47"/>
-    <w:lsdException w:name="List Table 3 Accent 1" w:uiPriority="48"/>
-    <w:lsdException w:name="List Table 4 Accent 1" w:uiPriority="49"/>
-    <w:lsdException w:name="List Table 5 Dark Accent 1" w:uiPriority="50"/>
-    <w:lsdException w:name="List Table 6 Colorful Accent 1" w:uiPriority="51"/>
-    <w:lsdException w:name="List Table 7 Colorful Accent 1" w:uiPriority="52"/>
-    <w:lsdException w:name="List Table 1 Light Accent 2" w:uiPriority="46"/>
-    <w:lsdException w:name="List Table 2 Accent 2" w:uiPriority="47"/>
-    <w:lsdException w:name="List Table 3 Accent 2" w:uiPriority="48"/>
-    <w:lsdException w:name="List Table 4 Accent 2" w:uiPriority="49"/>
-    <w:lsdException w:name="List Table 5 Dark Accent 2" w:uiPriority="50"/>
-    <w:lsdException w:name="List Table 6 Colorful Accent 2" w:uiPriority="51"/>
-    <w:lsdException w:name="List Table 7 Colorful Accent 2" w:uiPriority="52"/>
-    <w:lsdException w:name="List Table 1 Light Accent 3" w:uiPriority="46"/>
-    <w:lsdException w:name="List Table 2 Accent 3" w:uiPriority="47"/>
-    <w:lsdException w:name="List Table 3 Accent 3" w:uiPriority="48"/>
-    <w:lsdException w:name="List Table 4 Accent 3" w:uiPriority="49"/>
-    <w:lsdException w:name="List Table 5 Dark Accent 3" w:uiPriority="50"/>
-    <w:lsdException w:name="List Table 6 Colorful Accent 3" w:uiPriority="51"/>
-    <w:lsdException w:name="List Table 7 Colorful Accent 3" w:uiPriority="52"/>
-    <w:lsdException w:name="List Table 1 Light Accent 4" w:uiPriority="46"/>
-    <w:lsdException w:name="List Table 2 Accent 4" w:uiPriority="47"/>
-    <w:lsdException w:name="List Table 3 Accent 4" w:uiPriority="48"/>
-    <w:lsdException w:name="List Table 4 Accent 4" w:uiPriority="49"/>
-    <w:lsdException w:name="List Table 5 Dark Accent 4" w:uiPriority="50"/>
-    <w:lsdException w:name="List Table 6 Colorful Accent 4" w:uiPriority="51"/>
-    <w:lsdException w:name="List Table 7 Colorful Accent 4" w:uiPriority="52"/>
-    <w:lsdException w:name="List Table 1 Light Accent 5" w:uiPriority="46"/>
-    <w:lsdException w:name="List Table 2 Accent 5" w:uiPriority="47"/>
-    <w:lsdException w:name="List Table 3 Accent 5" w:uiPriority="48"/>
-    <w:lsdException w:name="List Table 4 Accent 5" w:uiPriority="49"/>
-    <w:lsdException w:name="List Table 5 Dark Accent 5" w:uiPriority="50"/>
-    <w:lsdException w:name="List Table 6 Colorful Accent 5" w:uiPriority="51"/>
-    <w:lsdException w:name="List Table 7 Colorful Accent 5" w:uiPriority="52"/>
-    <w:lsdException w:name="List Table 1 Light Accent 6" w:uiPriority="46"/>
-    <w:lsdException w:name="List Table 2 Accent 6" w:uiPriority="47"/>
-    <w:lsdException w:name="List Table 3 Accent 6" w:uiPriority="48"/>
-    <w:lsdException w:name="List Table 4 Accent 6" w:uiPriority="49"/>
-    <w:lsdException w:name="List Table 5 Dark Accent 6" w:uiPriority="50"/>
-    <w:lsdException w:name="List Table 6 Colorful Accent 6" w:uiPriority="51"/>
-    <w:lsdException w:name="List Table 7 Colorful Accent 6" w:uiPriority="52"/>
+  <w:latentStyles w:defLockedState="0" w:defUIPriority="99" w:defSemiHidden="1" w:defUnhideWhenUsed="1" w:defQFormat="0" w:count="267">
+    <w:lsdException w:name="Normal" w:semiHidden="0" w:uiPriority="0" w:unhideWhenUsed="0" w:qFormat="1"/>
+    <w:lsdException w:name="heading 1" w:semiHidden="0" w:uiPriority="9" w:unhideWhenUsed="0" w:qFormat="1"/>
+    <w:lsdException w:name="heading 2" w:uiPriority="9" w:qFormat="1"/>
+    <w:lsdException w:name="heading 3" w:uiPriority="9" w:qFormat="1"/>
+    <w:lsdException w:name="heading 4" w:uiPriority="9" w:qFormat="1"/>
+    <w:lsdException w:name="heading 5" w:uiPriority="9" w:qFormat="1"/>
+    <w:lsdException w:name="heading 6" w:uiPriority="9" w:qFormat="1"/>
+    <w:lsdException w:name="heading 7" w:uiPriority="9" w:qFormat="1"/>
+    <w:lsdException w:name="heading 8" w:uiPriority="9" w:qFormat="1"/>
+    <w:lsdException w:name="heading 9" w:uiPriority="9" w:qFormat="1"/>
+    <w:lsdException w:name="toc 1" w:uiPriority="39"/>
+    <w:lsdException w:name="toc 2" w:uiPriority="39"/>
+    <w:lsdException w:name="toc 3" w:uiPriority="39"/>
+    <w:lsdException w:name="toc 4" w:uiPriority="39"/>
+    <w:lsdException w:name="toc 5" w:uiPriority="39"/>
+    <w:lsdException w:name="toc 6" w:uiPriority="39"/>
+    <w:lsdException w:name="toc 7" w:uiPriority="39"/>
+    <w:lsdException w:name="toc 8" w:uiPriority="39"/>
+    <w:lsdException w:name="toc 9" w:uiPriority="39"/>
+    <w:lsdException w:name="caption" w:uiPriority="35" w:qFormat="1"/>
+    <w:lsdException w:name="Title" w:semiHidden="0" w:uiPriority="10" w:unhideWhenUsed="0" w:qFormat="1"/>
+    <w:lsdException w:name="Default Paragraph Font" w:uiPriority="1"/>
+    <w:lsdException w:name="Subtitle" w:semiHidden="0" w:uiPriority="11" w:unhideWhenUsed="0" w:qFormat="1"/>
+    <w:lsdException w:name="Strong" w:semiHidden="0" w:uiPriority="22" w:unhideWhenUsed="0" w:qFormat="1"/>
+    <w:lsdException w:name="Emphasis" w:semiHidden="0" w:uiPriority="20" w:unhideWhenUsed="0" w:qFormat="1"/>
+    <w:lsdException w:name="Table Grid" w:semiHidden="0" w:uiPriority="39" w:unhideWhenUsed="0"/>
+    <w:lsdException w:name="Placeholder Text" w:unhideWhenUsed="0"/>
+    <w:lsdException w:name="No Spacing" w:semiHidden="0" w:uiPriority="1" w:unhideWhenUsed="0" w:qFormat="1"/>
+    <w:lsdException w:name="Light Shading" w:semiHidden="0" w:uiPriority="60" w:unhideWhenUsed="0"/>
+    <w:lsdException w:name="Light List" w:semiHidden="0" w:uiPriority="61" w:unhideWhenUsed="0"/>
+    <w:lsdException w:name="Light Grid" w:semiHidden="0" w:uiPriority="62" w:unhideWhenUsed="0"/>
+    <w:lsdException w:name="Medium Shading 1" w:semiHidden="0" w:uiPriority="63" w:unhideWhenUsed="0"/>
+    <w:lsdException w:name="Medium Shading 2" w:semiHidden="0" w:uiPriority="64" w:unhideWhenUsed="0"/>
+    <w:lsdException w:name="Medium List 1" w:semiHidden="0" w:uiPriority="65" w:unhideWhenUsed="0"/>
+    <w:lsdException w:name="Medium List 2" w:semiHidden="0" w:uiPriority="66" w:unhideWhenUsed="0"/>
+    <w:lsdException w:name="Medium Grid 1" w:semiHidden="0" w:uiPriority="67" w:unhideWhenUsed="0"/>
+    <w:lsdException w:name="Medium Grid 2" w:semiHidden="0" w:uiPriority="68" w:unhideWhenUsed="0"/>
+    <w:lsdException w:name="Medium Grid 3" w:semiHidden="0" w:uiPriority="69" w:unhideWhenUsed="0"/>
+    <w:lsdException w:name="Dark List" w:semiHidden="0" w:uiPriority="70" w:unhideWhenUsed="0"/>
+    <w:lsdException w:name="Colorful Shading" w:semiHidden="0" w:uiPriority="71" w:unhideWhenUsed="0"/>
+    <w:lsdException w:name="Colorful List" w:semiHidden="0" w:uiPriority="72" w:unhideWhenUsed="0"/>
+    <w:lsdException w:name="Colorful Grid" w:semiHidden="0" w:uiPriority="73" w:unhideWhenUsed="0"/>
+    <w:lsdException w:name="Light Shading Accent 1" w:semiHidden="0" w:uiPriority="60" w:unhideWhenUsed="0"/>
+    <w:lsdException w:name="Light List Accent 1" w:semiHidden="0" w:uiPriority="61" w:unhideWhenUsed="0"/>
+    <w:lsdException w:name="Light Grid Accent 1" w:semiHidden="0" w:uiPriority="62" w:unhideWhenUsed="0"/>
+    <w:lsdException w:name="Medium Shading 1 Accent 1" w:semiHidden="0" w:uiPriority="63" w:unhideWhenUsed="0"/>
+    <w:lsdException w:name="Medium Shading 2 Accent 1" w:semiHidden="0" w:uiPriority="64" w:unhideWhenUsed="0"/>
+    <w:lsdException w:name="Medium List 1 Accent 1" w:semiHidden="0" w:uiPriority="65" w:unhideWhenUsed="0"/>
+    <w:lsdException w:name="Revision" w:unhideWhenUsed="0"/>
+    <w:lsdException w:name="List Paragraph" w:semiHidden="0" w:uiPriority="34" w:unhideWhenUsed="0" w:qFormat="1"/>
+    <w:lsdException w:name="Quote" w:semiHidden="0" w:uiPriority="29" w:unhideWhenUsed="0" w:qFormat="1"/>
+    <w:lsdException w:name="Intense Quote" w:semiHidden="0" w:uiPriority="30" w:unhideWhenUsed="0" w:qFormat="1"/>
+    <w:lsdException w:name="Medium List 2 Accent 1" w:semiHidden="0" w:uiPriority="66" w:unhideWhenUsed="0"/>
+    <w:lsdException w:name="Medium Grid 1 Accent 1" w:semiHidden="0" w:uiPriority="67" w:unhideWhenUsed="0"/>
+    <w:lsdException w:name="Medium Grid 2 Accent 1" w:semiHidden="0" w:uiPriority="68" w:unhideWhenUsed="0"/>
+    <w:lsdException w:name="Medium Grid 3 Accent 1" w:semiHidden="0" w:uiPriority="69" w:unhideWhenUsed="0"/>
+    <w:lsdException w:name="Dark List Accent 1" w:semiHidden="0" w:uiPriority="70" w:unhideWhenUsed="0"/>
+    <w:lsdException w:name="Colorful Shading Accent 1" w:semiHidden="0" w:uiPriority="71" w:unhideWhenUsed="0"/>
+    <w:lsdException w:name="Colorful List Accent 1" w:semiHidden="0" w:uiPriority="72" w:unhideWhenUsed="0"/>
+    <w:lsdException w:name="Colorful Grid Accent 1" w:semiHidden="0" w:uiPriority="73" w:unhideWhenUsed="0"/>
+    <w:lsdException w:name="Light Shading Accent 2" w:semiHidden="0" w:uiPriority="60" w:unhideWhenUsed="0"/>
+    <w:lsdException w:name="Light List Accent 2" w:semiHidden="0" w:uiPriority="61" w:unhideWhenUsed="0"/>
+    <w:lsdException w:name="Light Grid Accent 2" w:semiHidden="0" w:uiPriority="62" w:unhideWhenUsed="0"/>
+    <w:lsdException w:name="Medium Shading 1 Accent 2" w:semiHidden="0" w:uiPriority="63" w:unhideWhenUsed="0"/>
+    <w:lsdException w:name="Medium Shading 2 Accent 2" w:semiHidden="0" w:uiPriority="64" w:unhideWhenUsed="0"/>
+    <w:lsdException w:name="Medium List 1 Accent 2" w:semiHidden="0" w:uiPriority="65" w:unhideWhenUsed="0"/>
+    <w:lsdException w:name="Medium List 2 Accent 2" w:semiHidden="0" w:uiPriority="66" w:unhideWhenUsed="0"/>
+    <w:lsdException w:name="Medium Grid 1 Accent 2" w:semiHidden="0" w:uiPriority="67" w:unhideWhenUsed="0"/>
+    <w:lsdException w:name="Medium Grid 2 Accent 2" w:semiHidden="0" w:uiPriority="68" w:unhideWhenUsed="0"/>
+    <w:lsdException w:name="Medium Grid 3 Accent 2" w:semiHidden="0" w:uiPriority="69" w:unhideWhenUsed="0"/>
+    <w:lsdException w:name="Dark List Accent 2" w:semiHidden="0" w:uiPriority="70" w:unhideWhenUsed="0"/>
+    <w:lsdException w:name="Colorful Shading Accent 2" w:semiHidden="0" w:uiPriority="71" w:unhideWhenUsed="0"/>
+    <w:lsdException w:name="Colorful List Accent 2" w:semiHidden="0" w:uiPriority="72" w:unhideWhenUsed="0"/>
+    <w:lsdException w:name="Colorful Grid Accent 2" w:semiHidden="0" w:uiPriority="73" w:unhideWhenUsed="0"/>
+    <w:lsdException w:name="Light Shading Accent 3" w:semiHidden="0" w:uiPriority="60" w:unhideWhenUsed="0"/>
+    <w:lsdException w:name="Light List Accent 3" w:semiHidden="0" w:uiPriority="61" w:unhideWhenUsed="0"/>
+    <w:lsdException w:name="Light Grid Accent 3" w:semiHidden="0" w:uiPriority="62" w:unhideWhenUsed="0"/>
+    <w:lsdException w:name="Medium Shading 1 Accent 3" w:semiHidden="0" w:uiPriority="63" w:unhideWhenUsed="0"/>
+    <w:lsdException w:name="Medium Shading 2 Accent 3" w:semiHidden="0" w:uiPriority="64" w:unhideWhenUsed="0"/>
+    <w:lsdException w:name="Medium List 1 Accent 3" w:semiHidden="0" w:uiPriority="65" w:unhideWhenUsed="0"/>
+    <w:lsdException w:name="Medium List 2 Accent 3" w:semiHidden="0" w:uiPriority="66" w:unhideWhenUsed="0"/>
+    <w:lsdException w:name="Medium Grid 1 Accent 3" w:semiHidden="0" w:uiPriority="67" w:unhideWhenUsed="0"/>
+    <w:lsdException w:name="Medium Grid 2 Accent 3" w:semiHidden="0" w:uiPriority="68" w:unhideWhenUsed="0"/>
+    <w:lsdException w:name="Medium Grid 3 Accent 3" w:semiHidden="0" w:uiPriority="69" w:unhideWhenUsed="0"/>
+    <w:lsdException w:name="Dark List Accent 3" w:semiHidden="0" w:uiPriority="70" w:unhideWhenUsed="0"/>
+    <w:lsdException w:name="Colorful Shading Accent 3" w:semiHidden="0" w:uiPriority="71" w:unhideWhenUsed="0"/>
+    <w:lsdException w:name="Colorful List Accent 3" w:semiHidden="0" w:uiPriority="72" w:unhideWhenUsed="0"/>
+    <w:lsdException w:name="Colorful Grid Accent 3" w:semiHidden="0" w:uiPriority="73" w:unhideWhenUsed="0"/>
+    <w:lsdException w:name="Light Shading Accent 4" w:semiHidden="0" w:uiPriority="60" w:unhideWhenUsed="0"/>
+    <w:lsdException w:name="Light List Accent 4" w:semiHidden="0" w:uiPriority="61" w:unhideWhenUsed="0"/>
+    <w:lsdException w:name="Light Grid Accent 4" w:semiHidden="0" w:uiPriority="62" w:unhideWhenUsed="0"/>
+    <w:lsdException w:name="Medium Shading 1 Accent 4" w:semiHidden="0" w:uiPriority="63" w:unhideWhenUsed="0"/>
+    <w:lsdException w:name="Medium Shading 2 Accent 4" w:semiHidden="0" w:uiPriority="64" w:unhideWhenUsed="0"/>
+    <w:lsdException w:name="Medium List 1 Accent 4" w:semiHidden="0" w:uiPriority="65" w:unhideWhenUsed="0"/>
+    <w:lsdException w:name="Medium List 2 Accent 4" w:semiHidden="0" w:uiPriority="66" w:unhideWhenUsed="0"/>
+    <w:lsdException w:name="Medium Grid 1 Accent 4" w:semiHidden="0" w:uiPriority="67" w:unhideWhenUsed="0"/>
+    <w:lsdException w:name="Medium Grid 2 Accent 4" w:semiHidden="0" w:uiPriority="68" w:unhideWhenUsed="0"/>
+    <w:lsdException w:name="Medium Grid 3 Accent 4" w:semiHidden="0" w:uiPriority="69" w:unhideWhenUsed="0"/>
+    <w:lsdException w:name="Dark List Accent 4" w:semiHidden="0" w:uiPriority="70" w:unhideWhenUsed="0"/>
+    <w:lsdException w:name="Colorful Shading Accent 4" w:semiHidden="0" w:uiPriority="71" w:unhideWhenUsed="0"/>
+    <w:lsdException w:name="Colorful List Accent 4" w:semiHidden="0" w:uiPriority="72" w:unhideWhenUsed="0"/>
+    <w:lsdException w:name="Colorful Grid Accent 4" w:semiHidden="0" w:uiPriority="73" w:unhideWhenUsed="0"/>
+    <w:lsdException w:name="Light Shading Accent 5" w:semiHidden="0" w:uiPriority="60" w:unhideWhenUsed="0"/>
+    <w:lsdException w:name="Light List Accent 5" w:semiHidden="0" w:uiPriority="61" w:unhideWhenUsed="0"/>
+    <w:lsdException w:name="Light Grid Accent 5" w:semiHidden="0" w:uiPriority="62" w:unhideWhenUsed="0"/>
+    <w:lsdException w:name="Medium Shading 1 Accent 5" w:semiHidden="0" w:uiPriority="63" w:unhideWhenUsed="0"/>
+    <w:lsdException w:name="Medium Shading 2 Accent 5" w:semiHidden="0" w:uiPriority="64" w:unhideWhenUsed="0"/>
+    <w:lsdException w:name="Medium List 1 Accent 5" w:semiHidden="0" w:uiPriority="65" w:unhideWhenUsed="0"/>
+    <w:lsdException w:name="Medium List 2 Accent 5" w:semiHidden="0" w:uiPriority="66" w:unhideWhenUsed="0"/>
+    <w:lsdException w:name="Medium Grid 1 Accent 5" w:semiHidden="0" w:uiPriority="67" w:unhideWhenUsed="0"/>
+    <w:lsdException w:name="Medium Grid 2 Accent 5" w:semiHidden="0" w:uiPriority="68" w:unhideWhenUsed="0"/>
+    <w:lsdException w:name="Medium Grid 3 Accent 5" w:semiHidden="0" w:uiPriority="69" w:unhideWhenUsed="0"/>
+    <w:lsdException w:name="Dark List Accent 5" w:semiHidden="0" w:uiPriority="70" w:unhideWhenUsed="0"/>
+    <w:lsdException w:name="Colorful Shading Accent 5" w:semiHidden="0" w:uiPriority="71" w:unhideWhenUsed="0"/>
+    <w:lsdException w:name="Colorful List Accent 5" w:semiHidden="0" w:uiPriority="72" w:unhideWhenUsed="0"/>
+    <w:lsdException w:name="Colorful Grid Accent 5" w:semiHidden="0" w:uiPriority="73" w:unhideWhenUsed="0"/>
+    <w:lsdException w:name="Light Shading Accent 6" w:semiHidden="0" w:uiPriority="60" w:unhideWhenUsed="0"/>
+    <w:lsdException w:name="Light List Accent 6" w:semiHidden="0" w:uiPriority="61" w:unhideWhenUsed="0"/>
+    <w:lsdException w:name="Light Grid Accent 6" w:semiHidden="0" w:uiPriority="62" w:unhideWhenUsed="0"/>
+    <w:lsdException w:name="Medium Shading 1 Accent 6" w:semiHidden="0" w:uiPriority="63" w:unhideWhenUsed="0"/>
+    <w:lsdException w:name="Medium Shading 2 Accent 6" w:semiHidden="0" w:uiPriority="64" w:unhideWhenUsed="0"/>
+    <w:lsdException w:name="Medium List 1 Accent 6" w:semiHidden="0" w:uiPriority="65" w:unhideWhenUsed="0"/>
+    <w:lsdException w:name="Medium List 2 Accent 6" w:semiHidden="0" w:uiPriority="66" w:unhideWhenUsed="0"/>
+    <w:lsdException w:name="Medium Grid 1 Accent 6" w:semiHidden="0" w:uiPriority="67" w:unhideWhenUsed="0"/>
+    <w:lsdException w:name="Medium Grid 2 Accent 6" w:semiHidden="0" w:uiPriority="68" w:unhideWhenUsed="0"/>
+    <w:lsdException w:name="Medium Grid 3 Accent 6" w:semiHidden="0" w:uiPriority="69" w:unhideWhenUsed="0"/>
+    <w:lsdException w:name="Dark List Accent 6" w:semiHidden="0" w:uiPriority="70" w:unhideWhenUsed="0"/>
+    <w:lsdException w:name="Colorful Shading Accent 6" w:semiHidden="0" w:uiPriority="71" w:unhideWhenUsed="0"/>
+    <w:lsdException w:name="Colorful List Accent 6" w:semiHidden="0" w:uiPriority="72" w:unhideWhenUsed="0"/>
+    <w:lsdException w:name="Colorful Grid Accent 6" w:semiHidden="0" w:uiPriority="73" w:unhideWhenUsed="0"/>
+    <w:lsdException w:name="Subtle Emphasis" w:semiHidden="0" w:uiPriority="19" w:unhideWhenUsed="0" w:qFormat="1"/>
+    <w:lsdException w:name="Intense Emphasis" w:semiHidden="0" w:uiPriority="21" w:unhideWhenUsed="0" w:qFormat="1"/>
+    <w:lsdException w:name="Subtle Reference" w:semiHidden="0" w:uiPriority="31" w:unhideWhenUsed="0" w:qFormat="1"/>
+    <w:lsdException w:name="Intense Reference" w:semiHidden="0" w:uiPriority="32" w:unhideWhenUsed="0" w:qFormat="1"/>
+    <w:lsdException w:name="Book Title" w:semiHidden="0" w:uiPriority="33" w:unhideWhenUsed="0" w:qFormat="1"/>
+    <w:lsdException w:name="Bibliography" w:uiPriority="37"/>
+    <w:lsdException w:name="TOC Heading" w:uiPriority="39" w:qFormat="1"/>
   </w:latentStyles>
   <w:style w:type="paragraph" w:default="1" w:styleId="Normal">
     <w:name w:val="Normal"/>
@@ -1361,6 +3730,7 @@
       <w:spacing w:after="0" w:line="240" w:lineRule="auto"/>
     </w:pPr>
     <w:tblPr>
+      <w:tblInd w:w="0" w:type="dxa"/>
       <w:tblBorders>
         <w:top w:val="single" w:sz="4" w:space="0" w:color="auto"/>
         <w:left w:val="single" w:sz="4" w:space="0" w:color="auto"/>
@@ -1369,6 +3739,12 @@
         <w:insideH w:val="single" w:sz="4" w:space="0" w:color="auto"/>
         <w:insideV w:val="single" w:sz="4" w:space="0" w:color="auto"/>
       </w:tblBorders>
+      <w:tblCellMar>
+        <w:top w:w="0" w:type="dxa"/>
+        <w:left w:w="108" w:type="dxa"/>
+        <w:bottom w:w="0" w:type="dxa"/>
+        <w:right w:w="108" w:type="dxa"/>
+      </w:tblCellMar>
     </w:tblPr>
   </w:style>
   <w:style w:type="table" w:styleId="LightList">
@@ -1382,12 +3758,417 @@
     <w:tblPr>
       <w:tblStyleRowBandSize w:val="1"/>
       <w:tblStyleColBandSize w:val="1"/>
+      <w:tblInd w:w="0" w:type="dxa"/>
       <w:tblBorders>
         <w:top w:val="single" w:sz="8" w:space="0" w:color="000000" w:themeColor="text1"/>
         <w:left w:val="single" w:sz="8" w:space="0" w:color="000000" w:themeColor="text1"/>
         <w:bottom w:val="single" w:sz="8" w:space="0" w:color="000000" w:themeColor="text1"/>
         <w:right w:val="single" w:sz="8" w:space="0" w:color="000000" w:themeColor="text1"/>
       </w:tblBorders>
+      <w:tblCellMar>
+        <w:top w:w="0" w:type="dxa"/>
+        <w:left w:w="108" w:type="dxa"/>
+        <w:bottom w:w="0" w:type="dxa"/>
+        <w:right w:w="108" w:type="dxa"/>
+      </w:tblCellMar>
+    </w:tblPr>
+    <w:tblStylePr w:type="firstRow">
+      <w:pPr>
+        <w:spacing w:before="0" w:after="0" w:line="240" w:lineRule="auto"/>
+      </w:pPr>
+      <w:rPr>
+        <w:b/>
+        <w:bCs/>
+        <w:color w:val="FFFFFF" w:themeColor="background1"/>
+      </w:rPr>
+      <w:tblPr/>
+      <w:tcPr>
+        <w:shd w:val="clear" w:color="auto" w:fill="000000" w:themeFill="text1"/>
+      </w:tcPr>
+    </w:tblStylePr>
+    <w:tblStylePr w:type="lastRow">
+      <w:pPr>
+        <w:spacing w:before="0" w:after="0" w:line="240" w:lineRule="auto"/>
+      </w:pPr>
+      <w:rPr>
+        <w:b/>
+        <w:bCs/>
+      </w:rPr>
+      <w:tblPr/>
+      <w:tcPr>
+        <w:tcBorders>
+          <w:top w:val="double" w:sz="6" w:space="0" w:color="000000" w:themeColor="text1"/>
+          <w:left w:val="single" w:sz="8" w:space="0" w:color="000000" w:themeColor="text1"/>
+          <w:bottom w:val="single" w:sz="8" w:space="0" w:color="000000" w:themeColor="text1"/>
+          <w:right w:val="single" w:sz="8" w:space="0" w:color="000000" w:themeColor="text1"/>
+        </w:tcBorders>
+      </w:tcPr>
+    </w:tblStylePr>
+    <w:tblStylePr w:type="firstCol">
+      <w:rPr>
+        <w:b/>
+        <w:bCs/>
+      </w:rPr>
+    </w:tblStylePr>
+    <w:tblStylePr w:type="lastCol">
+      <w:rPr>
+        <w:b/>
+        <w:bCs/>
+      </w:rPr>
+    </w:tblStylePr>
+    <w:tblStylePr w:type="band1Vert">
+      <w:tblPr/>
+      <w:tcPr>
+        <w:tcBorders>
+          <w:top w:val="single" w:sz="8" w:space="0" w:color="000000" w:themeColor="text1"/>
+          <w:left w:val="single" w:sz="8" w:space="0" w:color="000000" w:themeColor="text1"/>
+          <w:bottom w:val="single" w:sz="8" w:space="0" w:color="000000" w:themeColor="text1"/>
+          <w:right w:val="single" w:sz="8" w:space="0" w:color="000000" w:themeColor="text1"/>
+        </w:tcBorders>
+      </w:tcPr>
+    </w:tblStylePr>
+    <w:tblStylePr w:type="band1Horz">
+      <w:tblPr/>
+      <w:tcPr>
+        <w:tcBorders>
+          <w:top w:val="single" w:sz="8" w:space="0" w:color="000000" w:themeColor="text1"/>
+          <w:left w:val="single" w:sz="8" w:space="0" w:color="000000" w:themeColor="text1"/>
+          <w:bottom w:val="single" w:sz="8" w:space="0" w:color="000000" w:themeColor="text1"/>
+          <w:right w:val="single" w:sz="8" w:space="0" w:color="000000" w:themeColor="text1"/>
+        </w:tcBorders>
+      </w:tcPr>
+    </w:tblStylePr>
+  </w:style>
+  <w:style w:type="paragraph" w:styleId="ListParagraph">
+    <w:name w:val="List Paragraph"/>
+    <w:basedOn w:val="Normal"/>
+    <w:uiPriority w:val="34"/>
+    <w:qFormat/>
+    <w:rsid w:val="00555E44"/>
+    <w:pPr>
+      <w:ind w:left="720"/>
+      <w:contextualSpacing/>
+    </w:pPr>
+  </w:style>
+  <w:style w:type="character" w:styleId="Hyperlink">
+    <w:name w:val="Hyperlink"/>
+    <w:basedOn w:val="DefaultParagraphFont"/>
+    <w:uiPriority w:val="99"/>
+    <w:unhideWhenUsed/>
+    <w:rsid w:val="00600FE8"/>
+    <w:rPr>
+      <w:color w:val="0000FF" w:themeColor="hyperlink"/>
+      <w:u w:val="single"/>
+    </w:rPr>
+  </w:style>
+  <w:style w:type="paragraph" w:styleId="Title">
+    <w:name w:val="Title"/>
+    <w:basedOn w:val="Normal"/>
+    <w:next w:val="Normal"/>
+    <w:link w:val="TitleChar"/>
+    <w:uiPriority w:val="10"/>
+    <w:qFormat/>
+    <w:rsid w:val="00421380"/>
+    <w:pPr>
+      <w:spacing w:after="0" w:line="240" w:lineRule="auto"/>
+      <w:contextualSpacing/>
+    </w:pPr>
+    <w:rPr>
+      <w:rFonts w:asciiTheme="majorHAnsi" w:eastAsiaTheme="majorEastAsia" w:hAnsiTheme="majorHAnsi" w:cstheme="majorBidi"/>
+      <w:spacing w:val="-10"/>
+      <w:kern w:val="28"/>
+      <w:sz w:val="56"/>
+      <w:szCs w:val="56"/>
+    </w:rPr>
+  </w:style>
+  <w:style w:type="character" w:customStyle="1" w:styleId="TitleChar">
+    <w:name w:val="Title Char"/>
+    <w:basedOn w:val="DefaultParagraphFont"/>
+    <w:link w:val="Title"/>
+    <w:uiPriority w:val="10"/>
+    <w:rsid w:val="00421380"/>
+    <w:rPr>
+      <w:rFonts w:asciiTheme="majorHAnsi" w:eastAsiaTheme="majorEastAsia" w:hAnsiTheme="majorHAnsi" w:cstheme="majorBidi"/>
+      <w:spacing w:val="-10"/>
+      <w:kern w:val="28"/>
+      <w:sz w:val="56"/>
+      <w:szCs w:val="56"/>
+    </w:rPr>
+  </w:style>
+  <w:style w:type="character" w:customStyle="1" w:styleId="Heading1Char">
+    <w:name w:val="Heading 1 Char"/>
+    <w:basedOn w:val="DefaultParagraphFont"/>
+    <w:link w:val="Heading1"/>
+    <w:uiPriority w:val="9"/>
+    <w:rsid w:val="00701569"/>
+    <w:rPr>
+      <w:rFonts w:asciiTheme="majorHAnsi" w:eastAsiaTheme="majorEastAsia" w:hAnsiTheme="majorHAnsi" w:cstheme="majorBidi"/>
+      <w:color w:val="365F91" w:themeColor="accent1" w:themeShade="BF"/>
+      <w:sz w:val="32"/>
+      <w:szCs w:val="32"/>
+    </w:rPr>
+  </w:style>
+</w:styles>
+</file>
+
+<file path=word/stylesWithEffects.xml><?xml version="1.0" encoding="utf-8"?>
+<w:styles xmlns:wpc="http://schemas.microsoft.com/office/word/2010/wordprocessingCanvas" xmlns:mc="http://schemas.openxmlformats.org/markup-compatibility/2006" xmlns:o="urn:schemas-microsoft-com:office:office" xmlns:r="http://schemas.openxmlformats.org/officeDocument/2006/relationships" xmlns:m="http://schemas.openxmlformats.org/officeDocument/2006/math" xmlns:v="urn:schemas-microsoft-com:vml" xmlns:wp14="http://schemas.microsoft.com/office/word/2010/wordprocessingDrawing" xmlns:wp="http://schemas.openxmlformats.org/drawingml/2006/wordprocessingDrawing" xmlns:w10="urn:schemas-microsoft-com:office:word" xmlns:w="http://schemas.openxmlformats.org/wordprocessingml/2006/main" xmlns:w14="http://schemas.microsoft.com/office/word/2010/wordml" xmlns:wpg="http://schemas.microsoft.com/office/word/2010/wordprocessingGroup" xmlns:wpi="http://schemas.microsoft.com/office/word/2010/wordprocessingInk" xmlns:wne="http://schemas.microsoft.com/office/word/2006/wordml" xmlns:wps="http://schemas.microsoft.com/office/word/2010/wordprocessingShape" mc:Ignorable="w14 wp14">
+  <w:docDefaults>
+    <w:rPrDefault>
+      <w:rPr>
+        <w:rFonts w:asciiTheme="minorHAnsi" w:eastAsiaTheme="minorHAnsi" w:hAnsiTheme="minorHAnsi" w:cstheme="minorBidi"/>
+        <w:sz w:val="22"/>
+        <w:szCs w:val="22"/>
+        <w:lang w:val="en-US" w:eastAsia="en-US" w:bidi="ar-SA"/>
+      </w:rPr>
+    </w:rPrDefault>
+    <w:pPrDefault>
+      <w:pPr>
+        <w:spacing w:after="200" w:line="276" w:lineRule="auto"/>
+      </w:pPr>
+    </w:pPrDefault>
+  </w:docDefaults>
+  <w:latentStyles w:defLockedState="0" w:defUIPriority="99" w:defSemiHidden="1" w:defUnhideWhenUsed="1" w:defQFormat="0" w:count="267">
+    <w:lsdException w:name="Normal" w:semiHidden="0" w:uiPriority="0" w:unhideWhenUsed="0" w:qFormat="1"/>
+    <w:lsdException w:name="heading 1" w:semiHidden="0" w:uiPriority="9" w:unhideWhenUsed="0" w:qFormat="1"/>
+    <w:lsdException w:name="heading 2" w:uiPriority="9" w:qFormat="1"/>
+    <w:lsdException w:name="heading 3" w:uiPriority="9" w:qFormat="1"/>
+    <w:lsdException w:name="heading 4" w:uiPriority="9" w:qFormat="1"/>
+    <w:lsdException w:name="heading 5" w:uiPriority="9" w:qFormat="1"/>
+    <w:lsdException w:name="heading 6" w:uiPriority="9" w:qFormat="1"/>
+    <w:lsdException w:name="heading 7" w:uiPriority="9" w:qFormat="1"/>
+    <w:lsdException w:name="heading 8" w:uiPriority="9" w:qFormat="1"/>
+    <w:lsdException w:name="heading 9" w:uiPriority="9" w:qFormat="1"/>
+    <w:lsdException w:name="toc 1" w:uiPriority="39"/>
+    <w:lsdException w:name="toc 2" w:uiPriority="39"/>
+    <w:lsdException w:name="toc 3" w:uiPriority="39"/>
+    <w:lsdException w:name="toc 4" w:uiPriority="39"/>
+    <w:lsdException w:name="toc 5" w:uiPriority="39"/>
+    <w:lsdException w:name="toc 6" w:uiPriority="39"/>
+    <w:lsdException w:name="toc 7" w:uiPriority="39"/>
+    <w:lsdException w:name="toc 8" w:uiPriority="39"/>
+    <w:lsdException w:name="toc 9" w:uiPriority="39"/>
+    <w:lsdException w:name="caption" w:uiPriority="35" w:qFormat="1"/>
+    <w:lsdException w:name="Title" w:semiHidden="0" w:uiPriority="10" w:unhideWhenUsed="0" w:qFormat="1"/>
+    <w:lsdException w:name="Default Paragraph Font" w:uiPriority="1"/>
+    <w:lsdException w:name="Subtitle" w:semiHidden="0" w:uiPriority="11" w:unhideWhenUsed="0" w:qFormat="1"/>
+    <w:lsdException w:name="Strong" w:semiHidden="0" w:uiPriority="22" w:unhideWhenUsed="0" w:qFormat="1"/>
+    <w:lsdException w:name="Emphasis" w:semiHidden="0" w:uiPriority="20" w:unhideWhenUsed="0" w:qFormat="1"/>
+    <w:lsdException w:name="Table Grid" w:semiHidden="0" w:uiPriority="39" w:unhideWhenUsed="0"/>
+    <w:lsdException w:name="Placeholder Text" w:unhideWhenUsed="0"/>
+    <w:lsdException w:name="No Spacing" w:semiHidden="0" w:uiPriority="1" w:unhideWhenUsed="0" w:qFormat="1"/>
+    <w:lsdException w:name="Light Shading" w:semiHidden="0" w:uiPriority="60" w:unhideWhenUsed="0"/>
+    <w:lsdException w:name="Light List" w:semiHidden="0" w:uiPriority="61" w:unhideWhenUsed="0"/>
+    <w:lsdException w:name="Light Grid" w:semiHidden="0" w:uiPriority="62" w:unhideWhenUsed="0"/>
+    <w:lsdException w:name="Medium Shading 1" w:semiHidden="0" w:uiPriority="63" w:unhideWhenUsed="0"/>
+    <w:lsdException w:name="Medium Shading 2" w:semiHidden="0" w:uiPriority="64" w:unhideWhenUsed="0"/>
+    <w:lsdException w:name="Medium List 1" w:semiHidden="0" w:uiPriority="65" w:unhideWhenUsed="0"/>
+    <w:lsdException w:name="Medium List 2" w:semiHidden="0" w:uiPriority="66" w:unhideWhenUsed="0"/>
+    <w:lsdException w:name="Medium Grid 1" w:semiHidden="0" w:uiPriority="67" w:unhideWhenUsed="0"/>
+    <w:lsdException w:name="Medium Grid 2" w:semiHidden="0" w:uiPriority="68" w:unhideWhenUsed="0"/>
+    <w:lsdException w:name="Medium Grid 3" w:semiHidden="0" w:uiPriority="69" w:unhideWhenUsed="0"/>
+    <w:lsdException w:name="Dark List" w:semiHidden="0" w:uiPriority="70" w:unhideWhenUsed="0"/>
+    <w:lsdException w:name="Colorful Shading" w:semiHidden="0" w:uiPriority="71" w:unhideWhenUsed="0"/>
+    <w:lsdException w:name="Colorful List" w:semiHidden="0" w:uiPriority="72" w:unhideWhenUsed="0"/>
+    <w:lsdException w:name="Colorful Grid" w:semiHidden="0" w:uiPriority="73" w:unhideWhenUsed="0"/>
+    <w:lsdException w:name="Light Shading Accent 1" w:semiHidden="0" w:uiPriority="60" w:unhideWhenUsed="0"/>
+    <w:lsdException w:name="Light List Accent 1" w:semiHidden="0" w:uiPriority="61" w:unhideWhenUsed="0"/>
+    <w:lsdException w:name="Light Grid Accent 1" w:semiHidden="0" w:uiPriority="62" w:unhideWhenUsed="0"/>
+    <w:lsdException w:name="Medium Shading 1 Accent 1" w:semiHidden="0" w:uiPriority="63" w:unhideWhenUsed="0"/>
+    <w:lsdException w:name="Medium Shading 2 Accent 1" w:semiHidden="0" w:uiPriority="64" w:unhideWhenUsed="0"/>
+    <w:lsdException w:name="Medium List 1 Accent 1" w:semiHidden="0" w:uiPriority="65" w:unhideWhenUsed="0"/>
+    <w:lsdException w:name="Revision" w:unhideWhenUsed="0"/>
+    <w:lsdException w:name="List Paragraph" w:semiHidden="0" w:uiPriority="34" w:unhideWhenUsed="0" w:qFormat="1"/>
+    <w:lsdException w:name="Quote" w:semiHidden="0" w:uiPriority="29" w:unhideWhenUsed="0" w:qFormat="1"/>
+    <w:lsdException w:name="Intense Quote" w:semiHidden="0" w:uiPriority="30" w:unhideWhenUsed="0" w:qFormat="1"/>
+    <w:lsdException w:name="Medium List 2 Accent 1" w:semiHidden="0" w:uiPriority="66" w:unhideWhenUsed="0"/>
+    <w:lsdException w:name="Medium Grid 1 Accent 1" w:semiHidden="0" w:uiPriority="67" w:unhideWhenUsed="0"/>
+    <w:lsdException w:name="Medium Grid 2 Accent 1" w:semiHidden="0" w:uiPriority="68" w:unhideWhenUsed="0"/>
+    <w:lsdException w:name="Medium Grid 3 Accent 1" w:semiHidden="0" w:uiPriority="69" w:unhideWhenUsed="0"/>
+    <w:lsdException w:name="Dark List Accent 1" w:semiHidden="0" w:uiPriority="70" w:unhideWhenUsed="0"/>
+    <w:lsdException w:name="Colorful Shading Accent 1" w:semiHidden="0" w:uiPriority="71" w:unhideWhenUsed="0"/>
+    <w:lsdException w:name="Colorful List Accent 1" w:semiHidden="0" w:uiPriority="72" w:unhideWhenUsed="0"/>
+    <w:lsdException w:name="Colorful Grid Accent 1" w:semiHidden="0" w:uiPriority="73" w:unhideWhenUsed="0"/>
+    <w:lsdException w:name="Light Shading Accent 2" w:semiHidden="0" w:uiPriority="60" w:unhideWhenUsed="0"/>
+    <w:lsdException w:name="Light List Accent 2" w:semiHidden="0" w:uiPriority="61" w:unhideWhenUsed="0"/>
+    <w:lsdException w:name="Light Grid Accent 2" w:semiHidden="0" w:uiPriority="62" w:unhideWhenUsed="0"/>
+    <w:lsdException w:name="Medium Shading 1 Accent 2" w:semiHidden="0" w:uiPriority="63" w:unhideWhenUsed="0"/>
+    <w:lsdException w:name="Medium Shading 2 Accent 2" w:semiHidden="0" w:uiPriority="64" w:unhideWhenUsed="0"/>
+    <w:lsdException w:name="Medium List 1 Accent 2" w:semiHidden="0" w:uiPriority="65" w:unhideWhenUsed="0"/>
+    <w:lsdException w:name="Medium List 2 Accent 2" w:semiHidden="0" w:uiPriority="66" w:unhideWhenUsed="0"/>
+    <w:lsdException w:name="Medium Grid 1 Accent 2" w:semiHidden="0" w:uiPriority="67" w:unhideWhenUsed="0"/>
+    <w:lsdException w:name="Medium Grid 2 Accent 2" w:semiHidden="0" w:uiPriority="68" w:unhideWhenUsed="0"/>
+    <w:lsdException w:name="Medium Grid 3 Accent 2" w:semiHidden="0" w:uiPriority="69" w:unhideWhenUsed="0"/>
+    <w:lsdException w:name="Dark List Accent 2" w:semiHidden="0" w:uiPriority="70" w:unhideWhenUsed="0"/>
+    <w:lsdException w:name="Colorful Shading Accent 2" w:semiHidden="0" w:uiPriority="71" w:unhideWhenUsed="0"/>
+    <w:lsdException w:name="Colorful List Accent 2" w:semiHidden="0" w:uiPriority="72" w:unhideWhenUsed="0"/>
+    <w:lsdException w:name="Colorful Grid Accent 2" w:semiHidden="0" w:uiPriority="73" w:unhideWhenUsed="0"/>
+    <w:lsdException w:name="Light Shading Accent 3" w:semiHidden="0" w:uiPriority="60" w:unhideWhenUsed="0"/>
+    <w:lsdException w:name="Light List Accent 3" w:semiHidden="0" w:uiPriority="61" w:unhideWhenUsed="0"/>
+    <w:lsdException w:name="Light Grid Accent 3" w:semiHidden="0" w:uiPriority="62" w:unhideWhenUsed="0"/>
+    <w:lsdException w:name="Medium Shading 1 Accent 3" w:semiHidden="0" w:uiPriority="63" w:unhideWhenUsed="0"/>
+    <w:lsdException w:name="Medium Shading 2 Accent 3" w:semiHidden="0" w:uiPriority="64" w:unhideWhenUsed="0"/>
+    <w:lsdException w:name="Medium List 1 Accent 3" w:semiHidden="0" w:uiPriority="65" w:unhideWhenUsed="0"/>
+    <w:lsdException w:name="Medium List 2 Accent 3" w:semiHidden="0" w:uiPriority="66" w:unhideWhenUsed="0"/>
+    <w:lsdException w:name="Medium Grid 1 Accent 3" w:semiHidden="0" w:uiPriority="67" w:unhideWhenUsed="0"/>
+    <w:lsdException w:name="Medium Grid 2 Accent 3" w:semiHidden="0" w:uiPriority="68" w:unhideWhenUsed="0"/>
+    <w:lsdException w:name="Medium Grid 3 Accent 3" w:semiHidden="0" w:uiPriority="69" w:unhideWhenUsed="0"/>
+    <w:lsdException w:name="Dark List Accent 3" w:semiHidden="0" w:uiPriority="70" w:unhideWhenUsed="0"/>
+    <w:lsdException w:name="Colorful Shading Accent 3" w:semiHidden="0" w:uiPriority="71" w:unhideWhenUsed="0"/>
+    <w:lsdException w:name="Colorful List Accent 3" w:semiHidden="0" w:uiPriority="72" w:unhideWhenUsed="0"/>
+    <w:lsdException w:name="Colorful Grid Accent 3" w:semiHidden="0" w:uiPriority="73" w:unhideWhenUsed="0"/>
+    <w:lsdException w:name="Light Shading Accent 4" w:semiHidden="0" w:uiPriority="60" w:unhideWhenUsed="0"/>
+    <w:lsdException w:name="Light List Accent 4" w:semiHidden="0" w:uiPriority="61" w:unhideWhenUsed="0"/>
+    <w:lsdException w:name="Light Grid Accent 4" w:semiHidden="0" w:uiPriority="62" w:unhideWhenUsed="0"/>
+    <w:lsdException w:name="Medium Shading 1 Accent 4" w:semiHidden="0" w:uiPriority="63" w:unhideWhenUsed="0"/>
+    <w:lsdException w:name="Medium Shading 2 Accent 4" w:semiHidden="0" w:uiPriority="64" w:unhideWhenUsed="0"/>
+    <w:lsdException w:name="Medium List 1 Accent 4" w:semiHidden="0" w:uiPriority="65" w:unhideWhenUsed="0"/>
+    <w:lsdException w:name="Medium List 2 Accent 4" w:semiHidden="0" w:uiPriority="66" w:unhideWhenUsed="0"/>
+    <w:lsdException w:name="Medium Grid 1 Accent 4" w:semiHidden="0" w:uiPriority="67" w:unhideWhenUsed="0"/>
+    <w:lsdException w:name="Medium Grid 2 Accent 4" w:semiHidden="0" w:uiPriority="68" w:unhideWhenUsed="0"/>
+    <w:lsdException w:name="Medium Grid 3 Accent 4" w:semiHidden="0" w:uiPriority="69" w:unhideWhenUsed="0"/>
+    <w:lsdException w:name="Dark List Accent 4" w:semiHidden="0" w:uiPriority="70" w:unhideWhenUsed="0"/>
+    <w:lsdException w:name="Colorful Shading Accent 4" w:semiHidden="0" w:uiPriority="71" w:unhideWhenUsed="0"/>
+    <w:lsdException w:name="Colorful List Accent 4" w:semiHidden="0" w:uiPriority="72" w:unhideWhenUsed="0"/>
+    <w:lsdException w:name="Colorful Grid Accent 4" w:semiHidden="0" w:uiPriority="73" w:unhideWhenUsed="0"/>
+    <w:lsdException w:name="Light Shading Accent 5" w:semiHidden="0" w:uiPriority="60" w:unhideWhenUsed="0"/>
+    <w:lsdException w:name="Light List Accent 5" w:semiHidden="0" w:uiPriority="61" w:unhideWhenUsed="0"/>
+    <w:lsdException w:name="Light Grid Accent 5" w:semiHidden="0" w:uiPriority="62" w:unhideWhenUsed="0"/>
+    <w:lsdException w:name="Medium Shading 1 Accent 5" w:semiHidden="0" w:uiPriority="63" w:unhideWhenUsed="0"/>
+    <w:lsdException w:name="Medium Shading 2 Accent 5" w:semiHidden="0" w:uiPriority="64" w:unhideWhenUsed="0"/>
+    <w:lsdException w:name="Medium List 1 Accent 5" w:semiHidden="0" w:uiPriority="65" w:unhideWhenUsed="0"/>
+    <w:lsdException w:name="Medium List 2 Accent 5" w:semiHidden="0" w:uiPriority="66" w:unhideWhenUsed="0"/>
+    <w:lsdException w:name="Medium Grid 1 Accent 5" w:semiHidden="0" w:uiPriority="67" w:unhideWhenUsed="0"/>
+    <w:lsdException w:name="Medium Grid 2 Accent 5" w:semiHidden="0" w:uiPriority="68" w:unhideWhenUsed="0"/>
+    <w:lsdException w:name="Medium Grid 3 Accent 5" w:semiHidden="0" w:uiPriority="69" w:unhideWhenUsed="0"/>
+    <w:lsdException w:name="Dark List Accent 5" w:semiHidden="0" w:uiPriority="70" w:unhideWhenUsed="0"/>
+    <w:lsdException w:name="Colorful Shading Accent 5" w:semiHidden="0" w:uiPriority="71" w:unhideWhenUsed="0"/>
+    <w:lsdException w:name="Colorful List Accent 5" w:semiHidden="0" w:uiPriority="72" w:unhideWhenUsed="0"/>
+    <w:lsdException w:name="Colorful Grid Accent 5" w:semiHidden="0" w:uiPriority="73" w:unhideWhenUsed="0"/>
+    <w:lsdException w:name="Light Shading Accent 6" w:semiHidden="0" w:uiPriority="60" w:unhideWhenUsed="0"/>
+    <w:lsdException w:name="Light List Accent 6" w:semiHidden="0" w:uiPriority="61" w:unhideWhenUsed="0"/>
+    <w:lsdException w:name="Light Grid Accent 6" w:semiHidden="0" w:uiPriority="62" w:unhideWhenUsed="0"/>
+    <w:lsdException w:name="Medium Shading 1 Accent 6" w:semiHidden="0" w:uiPriority="63" w:unhideWhenUsed="0"/>
+    <w:lsdException w:name="Medium Shading 2 Accent 6" w:semiHidden="0" w:uiPriority="64" w:unhideWhenUsed="0"/>
+    <w:lsdException w:name="Medium List 1 Accent 6" w:semiHidden="0" w:uiPriority="65" w:unhideWhenUsed="0"/>
+    <w:lsdException w:name="Medium List 2 Accent 6" w:semiHidden="0" w:uiPriority="66" w:unhideWhenUsed="0"/>
+    <w:lsdException w:name="Medium Grid 1 Accent 6" w:semiHidden="0" w:uiPriority="67" w:unhideWhenUsed="0"/>
+    <w:lsdException w:name="Medium Grid 2 Accent 6" w:semiHidden="0" w:uiPriority="68" w:unhideWhenUsed="0"/>
+    <w:lsdException w:name="Medium Grid 3 Accent 6" w:semiHidden="0" w:uiPriority="69" w:unhideWhenUsed="0"/>
+    <w:lsdException w:name="Dark List Accent 6" w:semiHidden="0" w:uiPriority="70" w:unhideWhenUsed="0"/>
+    <w:lsdException w:name="Colorful Shading Accent 6" w:semiHidden="0" w:uiPriority="71" w:unhideWhenUsed="0"/>
+    <w:lsdException w:name="Colorful List Accent 6" w:semiHidden="0" w:uiPriority="72" w:unhideWhenUsed="0"/>
+    <w:lsdException w:name="Colorful Grid Accent 6" w:semiHidden="0" w:uiPriority="73" w:unhideWhenUsed="0"/>
+    <w:lsdException w:name="Subtle Emphasis" w:semiHidden="0" w:uiPriority="19" w:unhideWhenUsed="0" w:qFormat="1"/>
+    <w:lsdException w:name="Intense Emphasis" w:semiHidden="0" w:uiPriority="21" w:unhideWhenUsed="0" w:qFormat="1"/>
+    <w:lsdException w:name="Subtle Reference" w:semiHidden="0" w:uiPriority="31" w:unhideWhenUsed="0" w:qFormat="1"/>
+    <w:lsdException w:name="Intense Reference" w:semiHidden="0" w:uiPriority="32" w:unhideWhenUsed="0" w:qFormat="1"/>
+    <w:lsdException w:name="Book Title" w:semiHidden="0" w:uiPriority="33" w:unhideWhenUsed="0" w:qFormat="1"/>
+    <w:lsdException w:name="Bibliography" w:uiPriority="37"/>
+    <w:lsdException w:name="TOC Heading" w:uiPriority="39" w:qFormat="1"/>
+  </w:latentStyles>
+  <w:style w:type="paragraph" w:default="1" w:styleId="Normal">
+    <w:name w:val="Normal"/>
+    <w:qFormat/>
+  </w:style>
+  <w:style w:type="paragraph" w:styleId="Heading1">
+    <w:name w:val="heading 1"/>
+    <w:basedOn w:val="Normal"/>
+    <w:next w:val="Normal"/>
+    <w:link w:val="Heading1Char"/>
+    <w:uiPriority w:val="9"/>
+    <w:qFormat/>
+    <w:rsid w:val="00701569"/>
+    <w:pPr>
+      <w:keepNext/>
+      <w:keepLines/>
+      <w:spacing w:before="240" w:after="0"/>
+      <w:outlineLvl w:val="0"/>
+    </w:pPr>
+    <w:rPr>
+      <w:rFonts w:asciiTheme="majorHAnsi" w:eastAsiaTheme="majorEastAsia" w:hAnsiTheme="majorHAnsi" w:cstheme="majorBidi"/>
+      <w:color w:val="365F91" w:themeColor="accent1" w:themeShade="BF"/>
+      <w:sz w:val="32"/>
+      <w:szCs w:val="32"/>
+    </w:rPr>
+  </w:style>
+  <w:style w:type="character" w:default="1" w:styleId="DefaultParagraphFont">
+    <w:name w:val="Default Paragraph Font"/>
+    <w:uiPriority w:val="1"/>
+    <w:semiHidden/>
+    <w:unhideWhenUsed/>
+  </w:style>
+  <w:style w:type="table" w:default="1" w:styleId="TableNormal">
+    <w:name w:val="Normal Table"/>
+    <w:uiPriority w:val="99"/>
+    <w:semiHidden/>
+    <w:unhideWhenUsed/>
+    <w:tblPr>
+      <w:tblInd w:w="0" w:type="dxa"/>
+      <w:tblCellMar>
+        <w:top w:w="0" w:type="dxa"/>
+        <w:left w:w="108" w:type="dxa"/>
+        <w:bottom w:w="0" w:type="dxa"/>
+        <w:right w:w="108" w:type="dxa"/>
+      </w:tblCellMar>
+    </w:tblPr>
+  </w:style>
+  <w:style w:type="numbering" w:default="1" w:styleId="NoList">
+    <w:name w:val="No List"/>
+    <w:uiPriority w:val="99"/>
+    <w:semiHidden/>
+    <w:unhideWhenUsed/>
+  </w:style>
+  <w:style w:type="table" w:styleId="TableGrid">
+    <w:name w:val="Table Grid"/>
+    <w:basedOn w:val="TableNormal"/>
+    <w:uiPriority w:val="39"/>
+    <w:rsid w:val="006908D6"/>
+    <w:pPr>
+      <w:spacing w:after="0" w:line="240" w:lineRule="auto"/>
+    </w:pPr>
+    <w:tblPr>
+      <w:tblInd w:w="0" w:type="dxa"/>
+      <w:tblBorders>
+        <w:top w:val="single" w:sz="4" w:space="0" w:color="auto"/>
+        <w:left w:val="single" w:sz="4" w:space="0" w:color="auto"/>
+        <w:bottom w:val="single" w:sz="4" w:space="0" w:color="auto"/>
+        <w:right w:val="single" w:sz="4" w:space="0" w:color="auto"/>
+        <w:insideH w:val="single" w:sz="4" w:space="0" w:color="auto"/>
+        <w:insideV w:val="single" w:sz="4" w:space="0" w:color="auto"/>
+      </w:tblBorders>
+      <w:tblCellMar>
+        <w:top w:w="0" w:type="dxa"/>
+        <w:left w:w="108" w:type="dxa"/>
+        <w:bottom w:w="0" w:type="dxa"/>
+        <w:right w:w="108" w:type="dxa"/>
+      </w:tblCellMar>
+    </w:tblPr>
+  </w:style>
+  <w:style w:type="table" w:styleId="LightList">
+    <w:name w:val="Light List"/>
+    <w:basedOn w:val="TableNormal"/>
+    <w:uiPriority w:val="61"/>
+    <w:rsid w:val="00555E44"/>
+    <w:pPr>
+      <w:spacing w:after="0" w:line="240" w:lineRule="auto"/>
+    </w:pPr>
+    <w:tblPr>
+      <w:tblStyleRowBandSize w:val="1"/>
+      <w:tblStyleColBandSize w:val="1"/>
+      <w:tblInd w:w="0" w:type="dxa"/>
+      <w:tblBorders>
+        <w:top w:val="single" w:sz="8" w:space="0" w:color="000000" w:themeColor="text1"/>
+        <w:left w:val="single" w:sz="8" w:space="0" w:color="000000" w:themeColor="text1"/>
+        <w:bottom w:val="single" w:sz="8" w:space="0" w:color="000000" w:themeColor="text1"/>
+        <w:right w:val="single" w:sz="8" w:space="0" w:color="000000" w:themeColor="text1"/>
+      </w:tblBorders>
+      <w:tblCellMar>
+        <w:top w:w="0" w:type="dxa"/>
+        <w:left w:w="108" w:type="dxa"/>
+        <w:bottom w:w="0" w:type="dxa"/>
+        <w:right w:w="108" w:type="dxa"/>
+      </w:tblCellMar>
     </w:tblPr>
     <w:tblStylePr w:type="firstRow">
       <w:pPr>

</xml_diff>